<commit_message>
Szakdoga iras + prgoram fejlesztes(lampa matrix forgatas, ciklus hossz allitas)
</commit_message>
<xml_diff>
--- a/szakdoga/Onlabbeadando.docx
+++ b/szakdoga/Onlabbeadando.docx
@@ -1,6 +1,6 @@
 
 <file path=word/document.xml><?xml version="1.0" encoding="utf-8"?>
-<w:document xmlns:wpc="http://schemas.microsoft.com/office/word/2010/wordprocessingCanvas" xmlns:cx="http://schemas.microsoft.com/office/drawing/2014/chartex" xmlns:cx1="http://schemas.microsoft.com/office/drawing/2015/9/8/chartex" xmlns:cx2="http://schemas.microsoft.com/office/drawing/2015/10/21/chartex" xmlns:cx3="http://schemas.microsoft.com/office/drawing/2016/5/9/chartex" xmlns:cx4="http://schemas.microsoft.com/office/drawing/2016/5/10/chartex" xmlns:cx5="http://schemas.microsoft.com/office/drawing/2016/5/11/chartex" xmlns:cx6="http://schemas.microsoft.com/office/drawing/2016/5/12/chartex" xmlns:cx7="http://schemas.microsoft.com/office/drawing/2016/5/13/chartex" xmlns:cx8="http://schemas.microsoft.com/office/drawing/2016/5/14/chartex" xmlns:mc="http://schemas.openxmlformats.org/markup-compatibility/2006" xmlns:aink="http://schemas.microsoft.com/office/drawing/2016/ink" xmlns:am3d="http://schemas.microsoft.com/office/drawing/2017/model3d" xmlns:o="urn:schemas-microsoft-com:office:office" xmlns:r="http://schemas.openxmlformats.org/officeDocument/2006/relationships" xmlns:m="http://schemas.openxmlformats.org/officeDocument/2006/math" xmlns:v="urn:schemas-microsoft-com:vml" xmlns:wp14="http://schemas.microsoft.com/office/word/2010/wordprocessingDrawing" xmlns:wp="http://schemas.openxmlformats.org/drawingml/2006/wordprocessingDrawing" xmlns:w10="urn:schemas-microsoft-com:office:word" xmlns:w="http://schemas.openxmlformats.org/wordprocessingml/2006/main" xmlns:w14="http://schemas.microsoft.com/office/word/2010/wordml" xmlns:w15="http://schemas.microsoft.com/office/word/2012/wordml" xmlns:w16cid="http://schemas.microsoft.com/office/word/2016/wordml/cid" xmlns:w16se="http://schemas.microsoft.com/office/word/2015/wordml/symex" xmlns:wpg="http://schemas.microsoft.com/office/word/2010/wordprocessingGroup" xmlns:wpi="http://schemas.microsoft.com/office/word/2010/wordprocessingInk" xmlns:wne="http://schemas.microsoft.com/office/word/2006/wordml" xmlns:wps="http://schemas.microsoft.com/office/word/2010/wordprocessingShape" mc:Ignorable="w14 w15 w16se w16cid wp14">
+<w:document xmlns:wpc="http://schemas.microsoft.com/office/word/2010/wordprocessingCanvas" xmlns:cx="http://schemas.microsoft.com/office/drawing/2014/chartex" xmlns:cx1="http://schemas.microsoft.com/office/drawing/2015/9/8/chartex" xmlns:cx2="http://schemas.microsoft.com/office/drawing/2015/10/21/chartex" xmlns:cx3="http://schemas.microsoft.com/office/drawing/2016/5/9/chartex" xmlns:cx4="http://schemas.microsoft.com/office/drawing/2016/5/10/chartex" xmlns:cx5="http://schemas.microsoft.com/office/drawing/2016/5/11/chartex" xmlns:cx6="http://schemas.microsoft.com/office/drawing/2016/5/12/chartex" xmlns:cx7="http://schemas.microsoft.com/office/drawing/2016/5/13/chartex" xmlns:cx8="http://schemas.microsoft.com/office/drawing/2016/5/14/chartex" xmlns:mc="http://schemas.openxmlformats.org/markup-compatibility/2006" xmlns:aink="http://schemas.microsoft.com/office/drawing/2016/ink" xmlns:am3d="http://schemas.microsoft.com/office/drawing/2017/model3d" xmlns:o="urn:schemas-microsoft-com:office:office" xmlns:r="http://schemas.openxmlformats.org/officeDocument/2006/relationships" xmlns:m="http://schemas.openxmlformats.org/officeDocument/2006/math" xmlns:v="urn:schemas-microsoft-com:vml" xmlns:wp14="http://schemas.microsoft.com/office/word/2010/wordprocessingDrawing" xmlns:wp="http://schemas.openxmlformats.org/drawingml/2006/wordprocessingDrawing" xmlns:w10="urn:schemas-microsoft-com:office:word" xmlns:w="http://schemas.openxmlformats.org/wordprocessingml/2006/main" xmlns:w14="http://schemas.microsoft.com/office/word/2010/wordml" xmlns:w15="http://schemas.microsoft.com/office/word/2012/wordml" xmlns:w16cex="http://schemas.microsoft.com/office/word/2018/wordml/cex" xmlns:w16cid="http://schemas.microsoft.com/office/word/2016/wordml/cid" xmlns:w16="http://schemas.microsoft.com/office/word/2018/wordml" xmlns:w16se="http://schemas.microsoft.com/office/word/2015/wordml/symex" xmlns:wpg="http://schemas.microsoft.com/office/word/2010/wordprocessingGroup" xmlns:wpi="http://schemas.microsoft.com/office/word/2010/wordprocessingInk" xmlns:wne="http://schemas.microsoft.com/office/word/2006/wordml" xmlns:wps="http://schemas.microsoft.com/office/word/2010/wordprocessingShape" mc:Ignorable="w14 w15 w16se w16cid w16 w16cex wp14">
   <w:body>
     <w:p>
       <w:pPr>
@@ -8,8 +8,6 @@
         <w:jc w:val="center"/>
       </w:pPr>
       <w:bookmarkStart w:id="0" w:name="_Toc39735308"/>
-      <w:bookmarkStart w:id="1" w:name="_GoBack"/>
-      <w:bookmarkEnd w:id="1"/>
       <w:r>
         <w:t>Önálló laboratórium tárgy keretében elvégzett feladatok</w:t>
       </w:r>
@@ -998,36 +996,161 @@
       <w:pPr>
         <w:pStyle w:val="Cmsor1"/>
       </w:pPr>
-      <w:bookmarkStart w:id="2" w:name="_Toc41212810"/>
+      <w:bookmarkStart w:id="1" w:name="_Toc41212810"/>
       <w:r>
         <w:lastRenderedPageBreak/>
         <w:t>Feladatkiírás</w:t>
+      </w:r>
+      <w:bookmarkEnd w:id="1"/>
+    </w:p>
+    <w:p>
+      <w:pPr>
+        <w:rPr>
+          <w:rFonts w:ascii="Calibri" w:hAnsi="Calibri" w:cs="Calibri"/>
+        </w:rPr>
+      </w:pPr>
+      <w:r>
+        <w:rPr>
+          <w:rFonts w:ascii="Calibri" w:hAnsi="Calibri" w:cs="Calibri"/>
+        </w:rPr>
+        <w:t xml:space="preserve">A feladatom egy </w:t>
+      </w:r>
+      <w:r>
+        <w:rPr>
+          <w:rFonts w:ascii="Calibri" w:hAnsi="Calibri" w:cs="Calibri"/>
+        </w:rPr>
+        <w:t>2x2</w:t>
+      </w:r>
+      <w:r>
+        <w:rPr>
+          <w:rFonts w:ascii="Calibri" w:hAnsi="Calibri" w:cs="Calibri"/>
+        </w:rPr>
+        <w:t xml:space="preserve"> sávos</w:t>
+      </w:r>
+      <w:r>
+        <w:rPr>
+          <w:rFonts w:ascii="Calibri" w:hAnsi="Calibri" w:cs="Calibri"/>
+        </w:rPr>
+        <w:t xml:space="preserve"> </w:t>
+      </w:r>
+      <w:r>
+        <w:rPr>
+          <w:rFonts w:ascii="Calibri" w:hAnsi="Calibri" w:cs="Calibri"/>
+        </w:rPr>
+        <w:t>intelligens közlekedési csomópont flexibilis irányítása oly módon, hogy az említett csomópont képes legyen önállóan kezelni a kialakuló torlódásokat</w:t>
+      </w:r>
+      <w:r>
+        <w:rPr>
+          <w:rFonts w:ascii="Calibri" w:hAnsi="Calibri" w:cs="Calibri"/>
+        </w:rPr>
+        <w:t xml:space="preserve"> és képes legyen ezek mértékének csökkentésére esetleg</w:t>
+      </w:r>
+      <w:r>
+        <w:rPr>
+          <w:rFonts w:ascii="Calibri" w:hAnsi="Calibri" w:cs="Calibri"/>
+        </w:rPr>
+        <w:t>es</w:t>
+      </w:r>
+      <w:r>
+        <w:rPr>
+          <w:rFonts w:ascii="Calibri" w:hAnsi="Calibri" w:cs="Calibri"/>
+        </w:rPr>
+        <w:t xml:space="preserve"> teljes megszüntetésére</w:t>
+      </w:r>
+      <w:r>
+        <w:rPr>
+          <w:rFonts w:ascii="Calibri" w:hAnsi="Calibri" w:cs="Calibri"/>
+        </w:rPr>
+        <w:t xml:space="preserve">. </w:t>
+      </w:r>
+      <w:r>
+        <w:rPr>
+          <w:rFonts w:ascii="Calibri" w:hAnsi="Calibri" w:cs="Calibri"/>
+        </w:rPr>
+        <w:t xml:space="preserve">A rendszer N elemszámú gépjármű vezérlését hivatott elvégezni. </w:t>
+      </w:r>
+      <w:r>
+        <w:rPr>
+          <w:rFonts w:ascii="Calibri" w:hAnsi="Calibri" w:cs="Calibri"/>
+        </w:rPr>
+        <w:t xml:space="preserve">A torlódás feloldásához meg kell tervezni az optimális lámpaciklusokat, </w:t>
+      </w:r>
+      <w:r>
+        <w:rPr>
+          <w:rFonts w:ascii="Calibri" w:hAnsi="Calibri" w:cs="Calibri"/>
+        </w:rPr>
+        <w:t>a gépjárművek</w:t>
+      </w:r>
+      <w:r>
+        <w:rPr>
+          <w:rFonts w:ascii="Calibri" w:hAnsi="Calibri" w:cs="Calibri"/>
+        </w:rPr>
+        <w:t xml:space="preserve"> útvonalait, valamint a rendszeren belüli sávok elosztását</w:t>
+      </w:r>
+      <w:r>
+        <w:rPr>
+          <w:rFonts w:ascii="Calibri" w:hAnsi="Calibri" w:cs="Calibri"/>
+        </w:rPr>
+        <w:t xml:space="preserve">. A feladat megvalósítására a </w:t>
+      </w:r>
+      <w:proofErr w:type="spellStart"/>
+      <w:r>
+        <w:rPr>
+          <w:rFonts w:ascii="Calibri" w:hAnsi="Calibri" w:cs="Calibri"/>
+        </w:rPr>
+        <w:t>Matlab</w:t>
+      </w:r>
+      <w:proofErr w:type="spellEnd"/>
+      <w:r>
+        <w:rPr>
+          <w:rFonts w:ascii="Calibri" w:hAnsi="Calibri" w:cs="Calibri"/>
+        </w:rPr>
+        <w:t xml:space="preserve"> programozási környezet áll a rendelkezésemre.</w:t>
+      </w:r>
+    </w:p>
+    <w:p>
+      <w:pPr>
+        <w:rPr>
+          <w:rFonts w:ascii="Calibri" w:hAnsi="Calibri" w:cs="Calibri"/>
+        </w:rPr>
+      </w:pPr>
+    </w:p>
+    <w:p>
+      <w:pPr>
+        <w:rPr>
+          <w:rFonts w:ascii="Calibri" w:hAnsi="Calibri" w:cs="Calibri"/>
+        </w:rPr>
+      </w:pPr>
+    </w:p>
+    <w:p>
+      <w:pPr>
+        <w:pStyle w:val="Cmsor1"/>
+      </w:pPr>
+      <w:bookmarkStart w:id="2" w:name="_Toc41212811"/>
+      <w:r>
+        <w:lastRenderedPageBreak/>
+        <w:t>Irodalom kutatás</w:t>
       </w:r>
       <w:bookmarkEnd w:id="2"/>
     </w:p>
     <w:p>
       <w:pPr>
-        <w:rPr>
-          <w:rFonts w:ascii="Calibri" w:hAnsi="Calibri" w:cs="Calibri"/>
-        </w:rPr>
-      </w:pPr>
-      <w:r>
-        <w:rPr>
-          <w:rFonts w:ascii="Calibri" w:hAnsi="Calibri" w:cs="Calibri"/>
-        </w:rPr>
-        <w:t xml:space="preserve">A feladatom egy </w:t>
-      </w:r>
-      <w:r>
-        <w:rPr>
-          <w:rFonts w:ascii="Calibri" w:hAnsi="Calibri" w:cs="Calibri"/>
-        </w:rPr>
-        <w:t>2x2</w:t>
-      </w:r>
-      <w:r>
-        <w:rPr>
-          <w:rFonts w:ascii="Calibri" w:hAnsi="Calibri" w:cs="Calibri"/>
-        </w:rPr>
-        <w:t xml:space="preserve"> sávos</w:t>
+        <w:jc w:val="both"/>
+        <w:rPr>
+          <w:rFonts w:ascii="Calibri" w:hAnsi="Calibri" w:cs="Calibri"/>
+        </w:rPr>
+      </w:pPr>
+      <w:r>
+        <w:rPr>
+          <w:rFonts w:ascii="Calibri" w:hAnsi="Calibri" w:cs="Calibri"/>
+        </w:rPr>
+        <w:t xml:space="preserve">Az említett feladat elvégzése két fő alfeladatra bontható. Az első részben elvégeztem </w:t>
+      </w:r>
+      <w:r>
+        <w:rPr>
+          <w:rFonts w:ascii="Calibri" w:hAnsi="Calibri" w:cs="Calibri"/>
+        </w:rPr>
+        <w:t>a feladat szempontjából elengedhetetlen</w:t>
       </w:r>
       <w:r>
         <w:rPr>
@@ -1039,61 +1162,19 @@
         <w:rPr>
           <w:rFonts w:ascii="Calibri" w:hAnsi="Calibri" w:cs="Calibri"/>
         </w:rPr>
-        <w:t>intelligens közlekedési csomópont flexibilis irányítása oly módon, hogy az említett csomópont képes legyen önállóan kezelni a kialakuló torlódásokat</w:t>
-      </w:r>
-      <w:r>
-        <w:rPr>
-          <w:rFonts w:ascii="Calibri" w:hAnsi="Calibri" w:cs="Calibri"/>
-        </w:rPr>
-        <w:t xml:space="preserve"> és képes legyen ezek mértékének csökkentésére esetleg</w:t>
-      </w:r>
-      <w:r>
-        <w:rPr>
-          <w:rFonts w:ascii="Calibri" w:hAnsi="Calibri" w:cs="Calibri"/>
-        </w:rPr>
-        <w:t>es</w:t>
-      </w:r>
-      <w:r>
-        <w:rPr>
-          <w:rFonts w:ascii="Calibri" w:hAnsi="Calibri" w:cs="Calibri"/>
-        </w:rPr>
-        <w:t xml:space="preserve"> teljes megszüntetésére</w:t>
-      </w:r>
-      <w:r>
-        <w:rPr>
-          <w:rFonts w:ascii="Calibri" w:hAnsi="Calibri" w:cs="Calibri"/>
-        </w:rPr>
-        <w:t xml:space="preserve">. </w:t>
-      </w:r>
-      <w:r>
-        <w:rPr>
-          <w:rFonts w:ascii="Calibri" w:hAnsi="Calibri" w:cs="Calibri"/>
-        </w:rPr>
-        <w:t xml:space="preserve">A rendszer N elemszámú gépjármű vezérlését hivatott elvégezni. </w:t>
-      </w:r>
-      <w:r>
-        <w:rPr>
-          <w:rFonts w:ascii="Calibri" w:hAnsi="Calibri" w:cs="Calibri"/>
-        </w:rPr>
-        <w:t xml:space="preserve">A torlódás feloldásához meg kell tervezni az optimális lámpaciklusokat, </w:t>
-      </w:r>
-      <w:r>
-        <w:rPr>
-          <w:rFonts w:ascii="Calibri" w:hAnsi="Calibri" w:cs="Calibri"/>
-        </w:rPr>
-        <w:t>a gépjárművek</w:t>
-      </w:r>
-      <w:r>
-        <w:rPr>
-          <w:rFonts w:ascii="Calibri" w:hAnsi="Calibri" w:cs="Calibri"/>
-        </w:rPr>
-        <w:t xml:space="preserve"> útvonalait, valamint a rendszeren belüli sávok elosztását</w:t>
-      </w:r>
-      <w:r>
-        <w:rPr>
-          <w:rFonts w:ascii="Calibri" w:hAnsi="Calibri" w:cs="Calibri"/>
-        </w:rPr>
-        <w:t xml:space="preserve">. A feladat megvalósítására a </w:t>
+        <w:t>irodalomkutatást</w:t>
+      </w:r>
+      <w:r>
+        <w:rPr>
+          <w:rFonts w:ascii="Calibri" w:hAnsi="Calibri" w:cs="Calibri"/>
+        </w:rPr>
+        <w:t xml:space="preserve"> annak reményében, hogy találok egy már elkészített algoritmust</w:t>
+      </w:r>
+      <w:r>
+        <w:rPr>
+          <w:rFonts w:ascii="Calibri" w:hAnsi="Calibri" w:cs="Calibri"/>
+        </w:rPr>
+        <w:t xml:space="preserve">, melyet implementálni tudok </w:t>
       </w:r>
       <w:proofErr w:type="spellStart"/>
       <w:r>
@@ -1107,52 +1188,371 @@
         <w:rPr>
           <w:rFonts w:ascii="Calibri" w:hAnsi="Calibri" w:cs="Calibri"/>
         </w:rPr>
-        <w:t xml:space="preserve"> programozási környezet áll a rendelkezésemre.</w:t>
+        <w:t xml:space="preserve"> környezetben</w:t>
+      </w:r>
+      <w:r>
+        <w:rPr>
+          <w:rFonts w:ascii="Calibri" w:hAnsi="Calibri" w:cs="Calibri"/>
+        </w:rPr>
+        <w:t>.</w:t>
+      </w:r>
+      <w:r>
+        <w:rPr>
+          <w:rFonts w:ascii="Calibri" w:hAnsi="Calibri" w:cs="Calibri"/>
+        </w:rPr>
+        <w:t xml:space="preserve"> A lépés lényege, hogy megismerjem a jelenleg alkalmazott megoldásokat, algoritmusokat, valamint a probléma számos alproblémáját és ezek alapján vagy ezekből ihletet merítve tudjam megvalósítani az én válaszomat az adott problémára.</w:t>
       </w:r>
     </w:p>
     <w:p>
       <w:pPr>
-        <w:rPr>
-          <w:rFonts w:ascii="Calibri" w:hAnsi="Calibri" w:cs="Calibri"/>
-        </w:rPr>
-      </w:pPr>
+        <w:jc w:val="both"/>
+        <w:rPr>
+          <w:rFonts w:ascii="Calibri" w:hAnsi="Calibri" w:cs="Calibri"/>
+        </w:rPr>
+      </w:pPr>
+      <w:r>
+        <w:rPr>
+          <w:rFonts w:ascii="Calibri" w:hAnsi="Calibri" w:cs="Calibri"/>
+        </w:rPr>
+        <w:t xml:space="preserve">Számos már napjainkban is használatos megoldás létezik a forgalomirányítás problémájának kezelésére. Ilyenek például az 1970-as években kifejlesztett SCATS módszer, az 1980-as években kifejlesztett SCOOT módszer, valamint az 1991 óta fejlesztés alatt álló RHODES módszer. </w:t>
+      </w:r>
+      <w:r>
+        <w:rPr>
+          <w:rFonts w:ascii="Calibri" w:hAnsi="Calibri" w:cs="Calibri"/>
+        </w:rPr>
+        <w:t>Ezek a rendszerek azonban nem egy konkrét útszakasz forgalomkezelését oldják meg hanem egy egész terület úthálózatát vizsgálják, irányítják, optimalizálják.</w:t>
+      </w:r>
+      <w:r>
+        <w:rPr>
+          <w:rFonts w:ascii="Calibri" w:hAnsi="Calibri" w:cs="Calibri"/>
+        </w:rPr>
+        <w:fldChar w:fldCharType="begin"/>
+      </w:r>
+      <w:r>
+        <w:rPr>
+          <w:rFonts w:ascii="Calibri" w:hAnsi="Calibri" w:cs="Calibri"/>
+        </w:rPr>
+        <w:instrText xml:space="preserve"> REF _Ref39924945 \r \h </w:instrText>
+      </w:r>
+      <w:r>
+        <w:rPr>
+          <w:rFonts w:ascii="Calibri" w:hAnsi="Calibri" w:cs="Calibri"/>
+        </w:rPr>
+        <w:instrText xml:space="preserve"> \* MERGEFORMAT </w:instrText>
+      </w:r>
+      <w:r>
+        <w:rPr>
+          <w:rFonts w:ascii="Calibri" w:hAnsi="Calibri" w:cs="Calibri"/>
+        </w:rPr>
+      </w:r>
+      <w:r>
+        <w:rPr>
+          <w:rFonts w:ascii="Calibri" w:hAnsi="Calibri" w:cs="Calibri"/>
+        </w:rPr>
+        <w:fldChar w:fldCharType="separate"/>
+      </w:r>
+      <w:r>
+        <w:rPr>
+          <w:rFonts w:ascii="Calibri" w:hAnsi="Calibri" w:cs="Calibri"/>
+        </w:rPr>
+        <w:t>[2]</w:t>
+      </w:r>
+      <w:r>
+        <w:rPr>
+          <w:rFonts w:ascii="Calibri" w:hAnsi="Calibri" w:cs="Calibri"/>
+        </w:rPr>
+        <w:fldChar w:fldCharType="end"/>
+      </w:r>
     </w:p>
     <w:p>
       <w:pPr>
-        <w:rPr>
-          <w:rFonts w:ascii="Calibri" w:hAnsi="Calibri" w:cs="Calibri"/>
-        </w:rPr>
-      </w:pPr>
+        <w:jc w:val="both"/>
+        <w:rPr>
+          <w:rFonts w:ascii="Calibri" w:hAnsi="Calibri" w:cs="Calibri"/>
+        </w:rPr>
+      </w:pPr>
+      <w:r>
+        <w:rPr>
+          <w:rFonts w:ascii="Calibri" w:hAnsi="Calibri" w:cs="Calibri"/>
+        </w:rPr>
+        <w:t xml:space="preserve">Ezeknek a rendszereknek a célja a szakirodalomban ciklushossznak, ofszetnek, valamint </w:t>
+      </w:r>
+      <w:proofErr w:type="spellStart"/>
+      <w:r>
+        <w:rPr>
+          <w:rFonts w:ascii="Calibri" w:hAnsi="Calibri" w:cs="Calibri"/>
+        </w:rPr>
+        <w:t>splitnek</w:t>
+      </w:r>
+      <w:proofErr w:type="spellEnd"/>
+      <w:r>
+        <w:rPr>
+          <w:rFonts w:ascii="Calibri" w:hAnsi="Calibri" w:cs="Calibri"/>
+        </w:rPr>
+        <w:t xml:space="preserve"> nevezett változók optimalizálása, beállítása. Ciklushossznak nevezik egy adott lámpaciklusnak azt a hosszát amíg lezajlik az egész ciklus. Ennek a változónak ugyan olyan hosszúnak kell lennie az összes kereszteződésre, ami a vizsgált rendszeren belül van. Ezt a felhasználó által kiválasztott ponttól mérik. Az ofszet az egymást követő lámpák koordinált fázisainak időbeli kapcsolatát adja meg. Az arányt vagy százalékosan vagy másodpercben definiálják. Az ofszet, az ofszet referencia ponttól függ, amit az úgynevezett „</w:t>
+      </w:r>
+      <w:proofErr w:type="spellStart"/>
+      <w:r>
+        <w:rPr>
+          <w:rFonts w:ascii="Calibri" w:hAnsi="Calibri" w:cs="Calibri"/>
+        </w:rPr>
+        <w:t>master</w:t>
+      </w:r>
+      <w:proofErr w:type="spellEnd"/>
+      <w:r>
+        <w:rPr>
+          <w:rFonts w:ascii="Calibri" w:hAnsi="Calibri" w:cs="Calibri"/>
+        </w:rPr>
+        <w:t xml:space="preserve"> </w:t>
+      </w:r>
+      <w:proofErr w:type="spellStart"/>
+      <w:r>
+        <w:rPr>
+          <w:rFonts w:ascii="Calibri" w:hAnsi="Calibri" w:cs="Calibri"/>
+        </w:rPr>
+        <w:t>clock</w:t>
+      </w:r>
+      <w:proofErr w:type="spellEnd"/>
+      <w:r>
+        <w:rPr>
+          <w:rFonts w:ascii="Calibri" w:hAnsi="Calibri" w:cs="Calibri"/>
+        </w:rPr>
+        <w:t>” -hoz igazítanak. A „</w:t>
+      </w:r>
+      <w:proofErr w:type="spellStart"/>
+      <w:r>
+        <w:rPr>
+          <w:rFonts w:ascii="Calibri" w:hAnsi="Calibri" w:cs="Calibri"/>
+        </w:rPr>
+        <w:t>master</w:t>
+      </w:r>
+      <w:proofErr w:type="spellEnd"/>
+      <w:r>
+        <w:rPr>
+          <w:rFonts w:ascii="Calibri" w:hAnsi="Calibri" w:cs="Calibri"/>
+        </w:rPr>
+        <w:t xml:space="preserve"> </w:t>
+      </w:r>
+      <w:proofErr w:type="spellStart"/>
+      <w:r>
+        <w:rPr>
+          <w:rFonts w:ascii="Calibri" w:hAnsi="Calibri" w:cs="Calibri"/>
+        </w:rPr>
+        <w:t>clock</w:t>
+      </w:r>
+      <w:proofErr w:type="spellEnd"/>
+      <w:r>
+        <w:rPr>
+          <w:rFonts w:ascii="Calibri" w:hAnsi="Calibri" w:cs="Calibri"/>
+        </w:rPr>
+        <w:t xml:space="preserve">” a háttérben futó óra mechanizmus amire a koordinált működés érdekében van szükség. Végül a split, ami egy cikluson belül az egyes fázisokhoz tartozó időt adja meg. Ezt is feltüntethetik másodpercben vagy pedig százalékos arányban. Általában tartalmazza a fázishoz tartozó sárga, valamint piros jelzés idejét is. </w:t>
+      </w:r>
+      <w:r>
+        <w:rPr>
+          <w:rFonts w:ascii="Calibri" w:hAnsi="Calibri" w:cs="Calibri"/>
+        </w:rPr>
+        <w:fldChar w:fldCharType="begin"/>
+      </w:r>
+      <w:r>
+        <w:rPr>
+          <w:rFonts w:ascii="Calibri" w:hAnsi="Calibri" w:cs="Calibri"/>
+        </w:rPr>
+        <w:instrText xml:space="preserve"> REF _Ref39160146 \r \h  \* MERGEFORMAT </w:instrText>
+      </w:r>
+      <w:r>
+        <w:rPr>
+          <w:rFonts w:ascii="Calibri" w:hAnsi="Calibri" w:cs="Calibri"/>
+        </w:rPr>
+      </w:r>
+      <w:r>
+        <w:rPr>
+          <w:rFonts w:ascii="Calibri" w:hAnsi="Calibri" w:cs="Calibri"/>
+        </w:rPr>
+        <w:fldChar w:fldCharType="separate"/>
+      </w:r>
+      <w:r>
+        <w:rPr>
+          <w:rFonts w:ascii="Calibri" w:hAnsi="Calibri" w:cs="Calibri"/>
+        </w:rPr>
+        <w:t>[1]</w:t>
+      </w:r>
+      <w:r>
+        <w:rPr>
+          <w:rFonts w:ascii="Calibri" w:hAnsi="Calibri" w:cs="Calibri"/>
+        </w:rPr>
+        <w:fldChar w:fldCharType="end"/>
+      </w:r>
     </w:p>
     <w:p>
       <w:pPr>
+        <w:jc w:val="both"/>
+        <w:rPr>
+          <w:rFonts w:ascii="Calibri" w:hAnsi="Calibri" w:cs="Calibri"/>
+        </w:rPr>
+      </w:pPr>
+      <w:r>
+        <w:rPr>
+          <w:rFonts w:ascii="Calibri" w:hAnsi="Calibri" w:cs="Calibri"/>
+        </w:rPr>
+        <w:t>A fent említett módszereken kívül sok esetben úgy próbálják növelni a rendszeren átutazók számát, hogy a tömegközlekedési járműveknek adnak prioritást.</w:t>
+      </w:r>
+    </w:p>
+    <w:p>
+      <w:pPr>
+        <w:jc w:val="both"/>
+        <w:rPr>
+          <w:rFonts w:ascii="Calibri" w:hAnsi="Calibri" w:cs="Calibri"/>
+        </w:rPr>
+      </w:pPr>
+      <w:r>
+        <w:rPr>
+          <w:rFonts w:ascii="Calibri" w:hAnsi="Calibri" w:cs="Calibri"/>
+        </w:rPr>
+        <w:t>Következő megoldás</w:t>
+      </w:r>
+      <w:r>
+        <w:rPr>
+          <w:rFonts w:ascii="Calibri" w:hAnsi="Calibri" w:cs="Calibri"/>
+        </w:rPr>
+        <w:t xml:space="preserve"> a szakirodalomban „</w:t>
+      </w:r>
+      <w:proofErr w:type="spellStart"/>
+      <w:r>
+        <w:rPr>
+          <w:rFonts w:ascii="Calibri" w:hAnsi="Calibri" w:cs="Calibri"/>
+        </w:rPr>
+        <w:t>tidal</w:t>
+      </w:r>
+      <w:proofErr w:type="spellEnd"/>
+      <w:r>
+        <w:rPr>
+          <w:rFonts w:ascii="Calibri" w:hAnsi="Calibri" w:cs="Calibri"/>
+        </w:rPr>
+        <w:t xml:space="preserve"> flow” -</w:t>
+      </w:r>
+      <w:proofErr w:type="spellStart"/>
+      <w:r>
+        <w:rPr>
+          <w:rFonts w:ascii="Calibri" w:hAnsi="Calibri" w:cs="Calibri"/>
+        </w:rPr>
+        <w:t>nak</w:t>
+      </w:r>
+      <w:proofErr w:type="spellEnd"/>
+      <w:r>
+        <w:rPr>
+          <w:rFonts w:ascii="Calibri" w:hAnsi="Calibri" w:cs="Calibri"/>
+        </w:rPr>
+        <w:t xml:space="preserve"> nevezett megoldás. Akkor beszélünk ilyen útról mikor rendelkezik az adott út olyan sávval, ahol a</w:t>
+      </w:r>
+      <w:r>
+        <w:rPr>
+          <w:rFonts w:ascii="Calibri" w:hAnsi="Calibri" w:cs="Calibri"/>
+        </w:rPr>
+        <w:t xml:space="preserve"> gépjárművek </w:t>
+      </w:r>
+      <w:r>
+        <w:rPr>
+          <w:rFonts w:ascii="Calibri" w:hAnsi="Calibri" w:cs="Calibri"/>
+        </w:rPr>
+        <w:t>mindkét irányba haladhatnak bizonyos feltételek teljesülése esetén, természetesen nem egyszerre mindkét irányba</w:t>
+      </w:r>
+      <w:r>
+        <w:rPr>
+          <w:rFonts w:ascii="Calibri" w:hAnsi="Calibri" w:cs="Calibri"/>
+        </w:rPr>
+        <w:t>,</w:t>
+      </w:r>
+      <w:r>
+        <w:rPr>
+          <w:rFonts w:ascii="Calibri" w:hAnsi="Calibri" w:cs="Calibri"/>
+        </w:rPr>
+        <w:t xml:space="preserve"> </w:t>
+      </w:r>
+      <w:r>
+        <w:rPr>
+          <w:rFonts w:ascii="Calibri" w:hAnsi="Calibri" w:cs="Calibri"/>
+        </w:rPr>
+        <w:t>e</w:t>
+      </w:r>
+      <w:r>
+        <w:rPr>
+          <w:rFonts w:ascii="Calibri" w:hAnsi="Calibri" w:cs="Calibri"/>
+        </w:rPr>
+        <w:t>zzel a módszerrel növelve az adott kereszteződés áteresztő képességét azon az irányon, ahol torlódás lép fel.</w:t>
+      </w:r>
+    </w:p>
+    <w:p>
+      <w:pPr>
+        <w:jc w:val="both"/>
+        <w:rPr>
+          <w:rFonts w:ascii="Calibri" w:hAnsi="Calibri" w:cs="Calibri"/>
+        </w:rPr>
+      </w:pPr>
+      <w:r>
+        <w:rPr>
+          <w:rFonts w:ascii="Calibri" w:hAnsi="Calibri" w:cs="Calibri"/>
+        </w:rPr>
+        <w:t xml:space="preserve">Az irodalomkutatásom eredményeképpen megismertem a fent említett módszereket azonban nem találtam olyan algoritmust, mely teljes egészében lefedi az általam megoldani kívánt problémát, így egy saját magam által összeállított elképzelés fejlesztésével kezdtem el foglalkozni. Ezen módszer tulajdonságait, </w:t>
+      </w:r>
+      <w:r>
+        <w:rPr>
+          <w:rFonts w:ascii="Calibri" w:hAnsi="Calibri" w:cs="Calibri"/>
+        </w:rPr>
+        <w:t>megoldásait,</w:t>
+      </w:r>
+      <w:r>
+        <w:rPr>
+          <w:rFonts w:ascii="Calibri" w:hAnsi="Calibri" w:cs="Calibri"/>
+        </w:rPr>
+        <w:t xml:space="preserve"> valamint </w:t>
+      </w:r>
+      <w:r>
+        <w:rPr>
+          <w:rFonts w:ascii="Calibri" w:hAnsi="Calibri" w:cs="Calibri"/>
+        </w:rPr>
+        <w:t>jelenlegi állapotát fogom bemutatni az elkövetkező pár oldalon.</w:t>
+      </w:r>
+    </w:p>
+    <w:p>
+      <w:pPr>
+        <w:rPr>
+          <w:rFonts w:ascii="Calibri" w:hAnsi="Calibri" w:cs="Calibri"/>
+        </w:rPr>
+      </w:pPr>
+    </w:p>
+    <w:p>
+      <w:pPr>
+        <w:rPr>
+          <w:rFonts w:ascii="Calibri" w:hAnsi="Calibri" w:cs="Calibri"/>
+        </w:rPr>
+      </w:pPr>
+    </w:p>
+    <w:p>
+      <w:pPr>
         <w:pStyle w:val="Cmsor1"/>
       </w:pPr>
-      <w:bookmarkStart w:id="3" w:name="_Toc41212811"/>
+      <w:bookmarkStart w:id="3" w:name="_Toc41212812"/>
       <w:r>
         <w:lastRenderedPageBreak/>
-        <w:t>Irodalom kutatás</w:t>
+        <w:t>Intelligens közlekedési rendszer tervezésének leírása</w:t>
+      </w:r>
+      <w:bookmarkEnd w:id="0"/>
+      <w:r>
+        <w:t>, a rendszer nem végleges állapotáig</w:t>
       </w:r>
       <w:bookmarkEnd w:id="3"/>
     </w:p>
     <w:p>
       <w:pPr>
-        <w:jc w:val="both"/>
-        <w:rPr>
-          <w:rFonts w:ascii="Calibri" w:hAnsi="Calibri" w:cs="Calibri"/>
-        </w:rPr>
-      </w:pPr>
-      <w:r>
-        <w:rPr>
-          <w:rFonts w:ascii="Calibri" w:hAnsi="Calibri" w:cs="Calibri"/>
-        </w:rPr>
-        <w:t xml:space="preserve">Az említett feladat elvégzése két fő alfeladatra bontható. Az első részben elvégeztem </w:t>
-      </w:r>
-      <w:r>
-        <w:rPr>
-          <w:rFonts w:ascii="Calibri" w:hAnsi="Calibri" w:cs="Calibri"/>
-        </w:rPr>
-        <w:t>a feladat szempontjából elengedhetetlen</w:t>
+        <w:rPr>
+          <w:rFonts w:ascii="Calibri" w:hAnsi="Calibri" w:cs="Calibri"/>
+        </w:rPr>
+      </w:pPr>
+      <w:r>
+        <w:rPr>
+          <w:rFonts w:ascii="Calibri" w:hAnsi="Calibri" w:cs="Calibri"/>
+        </w:rPr>
+        <w:t>Az általam keresett problémára tehát, hogy megoldjam egy 2x2 sávos kereszteződés optimális forgalomirányítását</w:t>
       </w:r>
       <w:r>
         <w:rPr>
@@ -1164,510 +1564,108 @@
         <w:rPr>
           <w:rFonts w:ascii="Calibri" w:hAnsi="Calibri" w:cs="Calibri"/>
         </w:rPr>
-        <w:t>irodalomkutatást</w:t>
-      </w:r>
-      <w:r>
-        <w:rPr>
-          <w:rFonts w:ascii="Calibri" w:hAnsi="Calibri" w:cs="Calibri"/>
-        </w:rPr>
-        <w:t xml:space="preserve"> annak reményében, hogy találok egy már elkészített algoritmust</w:t>
-      </w:r>
-      <w:r>
-        <w:rPr>
-          <w:rFonts w:ascii="Calibri" w:hAnsi="Calibri" w:cs="Calibri"/>
-        </w:rPr>
-        <w:t xml:space="preserve">, melyet implementálni tudok </w:t>
-      </w:r>
-      <w:proofErr w:type="spellStart"/>
-      <w:r>
-        <w:rPr>
-          <w:rFonts w:ascii="Calibri" w:hAnsi="Calibri" w:cs="Calibri"/>
-        </w:rPr>
-        <w:t>Matlab</w:t>
-      </w:r>
-      <w:proofErr w:type="spellEnd"/>
-      <w:r>
-        <w:rPr>
-          <w:rFonts w:ascii="Calibri" w:hAnsi="Calibri" w:cs="Calibri"/>
-        </w:rPr>
-        <w:t xml:space="preserve"> környezetben</w:t>
-      </w:r>
-      <w:r>
-        <w:rPr>
-          <w:rFonts w:ascii="Calibri" w:hAnsi="Calibri" w:cs="Calibri"/>
-        </w:rPr>
-        <w:t>.</w:t>
-      </w:r>
-      <w:r>
-        <w:rPr>
-          <w:rFonts w:ascii="Calibri" w:hAnsi="Calibri" w:cs="Calibri"/>
-        </w:rPr>
-        <w:t xml:space="preserve"> A lépés lényege, hogy megismerjem a jelenleg alkalmazott megoldásokat, algoritmusokat, valamint a probléma számos alproblémáját és ezek alapján vagy ezekből ihletet merítve tudjam megvalósítani az én válaszomat az adott problémára.</w:t>
+        <w:t xml:space="preserve">és torlódás kezelését </w:t>
+      </w:r>
+      <w:r>
+        <w:rPr>
+          <w:rFonts w:ascii="Calibri" w:hAnsi="Calibri" w:cs="Calibri"/>
+        </w:rPr>
+        <w:t>N elemszámú járműre</w:t>
+      </w:r>
+      <w:r>
+        <w:rPr>
+          <w:rFonts w:ascii="Calibri" w:hAnsi="Calibri" w:cs="Calibri"/>
+        </w:rPr>
+        <w:t xml:space="preserve">, valamint a kereszteződésben </w:t>
+      </w:r>
+      <w:r>
+        <w:rPr>
+          <w:rFonts w:ascii="Calibri" w:hAnsi="Calibri" w:cs="Calibri"/>
+        </w:rPr>
+        <w:t>elhelyezkedő</w:t>
+      </w:r>
+      <w:r>
+        <w:rPr>
+          <w:rFonts w:ascii="Calibri" w:hAnsi="Calibri" w:cs="Calibri"/>
+        </w:rPr>
+        <w:t xml:space="preserve"> lámpák vezérlését a rendszert két fő </w:t>
+      </w:r>
+      <w:r>
+        <w:rPr>
+          <w:rFonts w:ascii="Calibri" w:hAnsi="Calibri" w:cs="Calibri"/>
+        </w:rPr>
+        <w:t>alrendszerre</w:t>
+      </w:r>
+      <w:r>
+        <w:rPr>
+          <w:rFonts w:ascii="Calibri" w:hAnsi="Calibri" w:cs="Calibri"/>
+        </w:rPr>
+        <w:t xml:space="preserve"> kellett bontanom, melyek a lámpák </w:t>
+      </w:r>
+      <w:r>
+        <w:rPr>
+          <w:rFonts w:ascii="Calibri" w:hAnsi="Calibri" w:cs="Calibri"/>
+        </w:rPr>
+        <w:t>vezérlése,</w:t>
+      </w:r>
+      <w:r>
+        <w:rPr>
+          <w:rFonts w:ascii="Calibri" w:hAnsi="Calibri" w:cs="Calibri"/>
+        </w:rPr>
+        <w:t xml:space="preserve"> valamint a </w:t>
+      </w:r>
+      <w:r>
+        <w:rPr>
+          <w:rFonts w:ascii="Calibri" w:hAnsi="Calibri" w:cs="Calibri"/>
+        </w:rPr>
+        <w:t>gépjárművek</w:t>
+      </w:r>
+      <w:r>
+        <w:rPr>
+          <w:rFonts w:ascii="Calibri" w:hAnsi="Calibri" w:cs="Calibri"/>
+        </w:rPr>
+        <w:t xml:space="preserve"> vezérlése.</w:t>
+      </w:r>
+      <w:r>
+        <w:rPr>
+          <w:rFonts w:ascii="Calibri" w:hAnsi="Calibri" w:cs="Calibri"/>
+        </w:rPr>
+        <w:t xml:space="preserve"> Azonban ahhoz, hogy az említett irányítástechnikai problémák feltárását, valamint megoldását el tudjam kezdeni </w:t>
+      </w:r>
+      <w:r>
+        <w:rPr>
+          <w:rFonts w:ascii="Calibri" w:hAnsi="Calibri" w:cs="Calibri"/>
+        </w:rPr>
+        <w:t xml:space="preserve">első lépésben </w:t>
+      </w:r>
+      <w:r>
+        <w:rPr>
+          <w:rFonts w:ascii="Calibri" w:hAnsi="Calibri" w:cs="Calibri"/>
+        </w:rPr>
+        <w:t xml:space="preserve">létrehoztam egy </w:t>
+      </w:r>
+      <w:r>
+        <w:rPr>
+          <w:rFonts w:ascii="Calibri" w:hAnsi="Calibri" w:cs="Calibri"/>
+        </w:rPr>
+        <w:t xml:space="preserve">erre alkalmas </w:t>
+      </w:r>
+      <w:r>
+        <w:rPr>
+          <w:rFonts w:ascii="Calibri" w:hAnsi="Calibri" w:cs="Calibri"/>
+        </w:rPr>
+        <w:t>kereszteződés modellt.</w:t>
       </w:r>
     </w:p>
     <w:p>
       <w:pPr>
-        <w:jc w:val="both"/>
-        <w:rPr>
-          <w:rFonts w:ascii="Calibri" w:hAnsi="Calibri" w:cs="Calibri"/>
-        </w:rPr>
-      </w:pPr>
-      <w:r>
-        <w:rPr>
-          <w:rFonts w:ascii="Calibri" w:hAnsi="Calibri" w:cs="Calibri"/>
-        </w:rPr>
-        <w:t xml:space="preserve">Számos már napjainkban is használatos megoldás létezik a forgalomirányítás problémájának kezelésére. Ilyenek például az 1970-as években kifejlesztett SCATS módszer, az 1980-as években kifejlesztett SCOOT módszer, valamint az 1991 óta fejlesztés alatt álló RHODES módszer. </w:t>
-      </w:r>
-      <w:r>
-        <w:rPr>
-          <w:rFonts w:ascii="Calibri" w:hAnsi="Calibri" w:cs="Calibri"/>
-        </w:rPr>
-        <w:t>Ezek a rendszerek azonban nem egy konkrét útszakasz forgalomkezelését oldják meg hanem egy egész terület úthálózatát vizsgálják, irányítják, optimalizálják.</w:t>
-      </w:r>
-      <w:r>
-        <w:rPr>
-          <w:rFonts w:ascii="Calibri" w:hAnsi="Calibri" w:cs="Calibri"/>
-        </w:rPr>
-        <w:fldChar w:fldCharType="begin"/>
-      </w:r>
-      <w:r>
-        <w:rPr>
-          <w:rFonts w:ascii="Calibri" w:hAnsi="Calibri" w:cs="Calibri"/>
-        </w:rPr>
-        <w:instrText xml:space="preserve"> REF _Ref39924945 \r \h </w:instrText>
-      </w:r>
-      <w:r>
-        <w:rPr>
-          <w:rFonts w:ascii="Calibri" w:hAnsi="Calibri" w:cs="Calibri"/>
-        </w:rPr>
-        <w:instrText xml:space="preserve"> \* MERGEFORMAT </w:instrText>
-      </w:r>
-      <w:r>
-        <w:rPr>
-          <w:rFonts w:ascii="Calibri" w:hAnsi="Calibri" w:cs="Calibri"/>
-        </w:rPr>
-      </w:r>
-      <w:r>
-        <w:rPr>
-          <w:rFonts w:ascii="Calibri" w:hAnsi="Calibri" w:cs="Calibri"/>
-        </w:rPr>
-        <w:fldChar w:fldCharType="separate"/>
-      </w:r>
-      <w:r>
-        <w:rPr>
-          <w:rFonts w:ascii="Calibri" w:hAnsi="Calibri" w:cs="Calibri"/>
-        </w:rPr>
-        <w:t>[2]</w:t>
-      </w:r>
-      <w:r>
-        <w:rPr>
-          <w:rFonts w:ascii="Calibri" w:hAnsi="Calibri" w:cs="Calibri"/>
-        </w:rPr>
-        <w:fldChar w:fldCharType="end"/>
-      </w:r>
-    </w:p>
-    <w:p>
-      <w:pPr>
-        <w:jc w:val="both"/>
-        <w:rPr>
-          <w:rFonts w:ascii="Calibri" w:hAnsi="Calibri" w:cs="Calibri"/>
-        </w:rPr>
-      </w:pPr>
-      <w:r>
-        <w:rPr>
-          <w:rFonts w:ascii="Calibri" w:hAnsi="Calibri" w:cs="Calibri"/>
-        </w:rPr>
-        <w:t xml:space="preserve">Ezeknek a rendszereknek a célja a szakirodalomban ciklushossznak, ofszetnek, valamint </w:t>
-      </w:r>
-      <w:proofErr w:type="spellStart"/>
-      <w:r>
-        <w:rPr>
-          <w:rFonts w:ascii="Calibri" w:hAnsi="Calibri" w:cs="Calibri"/>
-        </w:rPr>
-        <w:t>splitnek</w:t>
-      </w:r>
-      <w:proofErr w:type="spellEnd"/>
-      <w:r>
-        <w:rPr>
-          <w:rFonts w:ascii="Calibri" w:hAnsi="Calibri" w:cs="Calibri"/>
-        </w:rPr>
-        <w:t xml:space="preserve"> nevezett változók optimalizálása, beállítása. Ciklushossznak nevezik egy adott lámpaciklusnak azt a hosszát amíg lezajlik az egész ciklus. Ennek a változónak ugyan olyan hosszúnak kell lennie az összes kereszteződésre, ami a vizsgált rendszeren belül van. Ezt a felhasználó által kiválasztott ponttól mérik. Az ofszet az egymást követő lámpák koordinált fázisainak időbeli kapcsolatát adja meg. Az arányt vagy százalékosan vagy másodpercben definiálják. Az ofszet, az ofszet referencia ponttól függ, amit az úgynevezett „</w:t>
-      </w:r>
-      <w:proofErr w:type="spellStart"/>
-      <w:r>
-        <w:rPr>
-          <w:rFonts w:ascii="Calibri" w:hAnsi="Calibri" w:cs="Calibri"/>
-        </w:rPr>
-        <w:t>master</w:t>
-      </w:r>
-      <w:proofErr w:type="spellEnd"/>
-      <w:r>
-        <w:rPr>
-          <w:rFonts w:ascii="Calibri" w:hAnsi="Calibri" w:cs="Calibri"/>
-        </w:rPr>
-        <w:t xml:space="preserve"> </w:t>
-      </w:r>
-      <w:proofErr w:type="spellStart"/>
-      <w:r>
-        <w:rPr>
-          <w:rFonts w:ascii="Calibri" w:hAnsi="Calibri" w:cs="Calibri"/>
-        </w:rPr>
-        <w:t>clock</w:t>
-      </w:r>
-      <w:proofErr w:type="spellEnd"/>
-      <w:r>
-        <w:rPr>
-          <w:rFonts w:ascii="Calibri" w:hAnsi="Calibri" w:cs="Calibri"/>
-        </w:rPr>
-        <w:t>” -hoz igazítanak. A „</w:t>
-      </w:r>
-      <w:proofErr w:type="spellStart"/>
-      <w:r>
-        <w:rPr>
-          <w:rFonts w:ascii="Calibri" w:hAnsi="Calibri" w:cs="Calibri"/>
-        </w:rPr>
-        <w:t>master</w:t>
-      </w:r>
-      <w:proofErr w:type="spellEnd"/>
-      <w:r>
-        <w:rPr>
-          <w:rFonts w:ascii="Calibri" w:hAnsi="Calibri" w:cs="Calibri"/>
-        </w:rPr>
-        <w:t xml:space="preserve"> </w:t>
-      </w:r>
-      <w:proofErr w:type="spellStart"/>
-      <w:r>
-        <w:rPr>
-          <w:rFonts w:ascii="Calibri" w:hAnsi="Calibri" w:cs="Calibri"/>
-        </w:rPr>
-        <w:t>clock</w:t>
-      </w:r>
-      <w:proofErr w:type="spellEnd"/>
-      <w:r>
-        <w:rPr>
-          <w:rFonts w:ascii="Calibri" w:hAnsi="Calibri" w:cs="Calibri"/>
-        </w:rPr>
-        <w:t xml:space="preserve">” a háttérben futó óra mechanizmus amire a koordinált működés érdekében van szükség. Végül a split, ami egy cikluson belül az egyes fázisokhoz tartozó időt adja meg. Ezt is feltüntethetik másodpercben vagy pedig százalékos arányban. Általában tartalmazza a fázishoz tartozó sárga, valamint piros jelzés idejét is. </w:t>
-      </w:r>
-      <w:r>
-        <w:rPr>
-          <w:rFonts w:ascii="Calibri" w:hAnsi="Calibri" w:cs="Calibri"/>
-        </w:rPr>
-        <w:fldChar w:fldCharType="begin"/>
-      </w:r>
-      <w:r>
-        <w:rPr>
-          <w:rFonts w:ascii="Calibri" w:hAnsi="Calibri" w:cs="Calibri"/>
-        </w:rPr>
-        <w:instrText xml:space="preserve"> REF _Ref39160146 \r \h  \* MERGEFORMAT </w:instrText>
-      </w:r>
-      <w:r>
-        <w:rPr>
-          <w:rFonts w:ascii="Calibri" w:hAnsi="Calibri" w:cs="Calibri"/>
-        </w:rPr>
-      </w:r>
-      <w:r>
-        <w:rPr>
-          <w:rFonts w:ascii="Calibri" w:hAnsi="Calibri" w:cs="Calibri"/>
-        </w:rPr>
-        <w:fldChar w:fldCharType="separate"/>
-      </w:r>
-      <w:r>
-        <w:rPr>
-          <w:rFonts w:ascii="Calibri" w:hAnsi="Calibri" w:cs="Calibri"/>
-        </w:rPr>
-        <w:t>[1]</w:t>
-      </w:r>
-      <w:r>
-        <w:rPr>
-          <w:rFonts w:ascii="Calibri" w:hAnsi="Calibri" w:cs="Calibri"/>
-        </w:rPr>
-        <w:fldChar w:fldCharType="end"/>
-      </w:r>
-    </w:p>
-    <w:p>
-      <w:pPr>
-        <w:jc w:val="both"/>
-        <w:rPr>
-          <w:rFonts w:ascii="Calibri" w:hAnsi="Calibri" w:cs="Calibri"/>
-        </w:rPr>
-      </w:pPr>
-      <w:r>
-        <w:rPr>
-          <w:rFonts w:ascii="Calibri" w:hAnsi="Calibri" w:cs="Calibri"/>
-        </w:rPr>
-        <w:t>A fent említett módszereken kívül sok esetben úgy próbálják növelni a rendszeren átutazók számát, hogy a tömegközlekedési járműveknek adnak prioritást.</w:t>
-      </w:r>
-    </w:p>
-    <w:p>
-      <w:pPr>
-        <w:jc w:val="both"/>
-        <w:rPr>
-          <w:rFonts w:ascii="Calibri" w:hAnsi="Calibri" w:cs="Calibri"/>
-        </w:rPr>
-      </w:pPr>
-      <w:r>
-        <w:rPr>
-          <w:rFonts w:ascii="Calibri" w:hAnsi="Calibri" w:cs="Calibri"/>
-        </w:rPr>
-        <w:t>Következő megoldás</w:t>
-      </w:r>
-      <w:r>
-        <w:rPr>
-          <w:rFonts w:ascii="Calibri" w:hAnsi="Calibri" w:cs="Calibri"/>
-        </w:rPr>
-        <w:t xml:space="preserve"> a szakirodalomban „</w:t>
-      </w:r>
-      <w:proofErr w:type="spellStart"/>
-      <w:r>
-        <w:rPr>
-          <w:rFonts w:ascii="Calibri" w:hAnsi="Calibri" w:cs="Calibri"/>
-        </w:rPr>
-        <w:t>tidal</w:t>
-      </w:r>
-      <w:proofErr w:type="spellEnd"/>
-      <w:r>
-        <w:rPr>
-          <w:rFonts w:ascii="Calibri" w:hAnsi="Calibri" w:cs="Calibri"/>
-        </w:rPr>
-        <w:t xml:space="preserve"> flow” -</w:t>
-      </w:r>
-      <w:proofErr w:type="spellStart"/>
-      <w:r>
-        <w:rPr>
-          <w:rFonts w:ascii="Calibri" w:hAnsi="Calibri" w:cs="Calibri"/>
-        </w:rPr>
-        <w:t>nak</w:t>
-      </w:r>
-      <w:proofErr w:type="spellEnd"/>
-      <w:r>
-        <w:rPr>
-          <w:rFonts w:ascii="Calibri" w:hAnsi="Calibri" w:cs="Calibri"/>
-        </w:rPr>
-        <w:t xml:space="preserve"> nevezett megoldás. Akkor beszélünk ilyen útról mikor rendelkezik az adott út olyan sávval, ahol a</w:t>
-      </w:r>
-      <w:r>
-        <w:rPr>
-          <w:rFonts w:ascii="Calibri" w:hAnsi="Calibri" w:cs="Calibri"/>
-        </w:rPr>
-        <w:t xml:space="preserve"> gépjárművek </w:t>
-      </w:r>
-      <w:r>
-        <w:rPr>
-          <w:rFonts w:ascii="Calibri" w:hAnsi="Calibri" w:cs="Calibri"/>
-        </w:rPr>
-        <w:t>mindkét irányba haladhatnak bizonyos feltételek teljesülése esetén, természetesen nem egyszerre mindkét irányba</w:t>
-      </w:r>
-      <w:r>
-        <w:rPr>
-          <w:rFonts w:ascii="Calibri" w:hAnsi="Calibri" w:cs="Calibri"/>
-        </w:rPr>
-        <w:t>,</w:t>
-      </w:r>
-      <w:r>
-        <w:rPr>
-          <w:rFonts w:ascii="Calibri" w:hAnsi="Calibri" w:cs="Calibri"/>
-        </w:rPr>
-        <w:t xml:space="preserve"> </w:t>
-      </w:r>
-      <w:r>
-        <w:rPr>
-          <w:rFonts w:ascii="Calibri" w:hAnsi="Calibri" w:cs="Calibri"/>
-        </w:rPr>
-        <w:t>e</w:t>
-      </w:r>
-      <w:r>
-        <w:rPr>
-          <w:rFonts w:ascii="Calibri" w:hAnsi="Calibri" w:cs="Calibri"/>
-        </w:rPr>
-        <w:t>zzel a módszerrel növelve az adott kereszteződés áteresztő képességét azon az irányon, ahol torlódás lép fel.</w:t>
-      </w:r>
-    </w:p>
-    <w:p>
-      <w:pPr>
-        <w:jc w:val="both"/>
-        <w:rPr>
-          <w:rFonts w:ascii="Calibri" w:hAnsi="Calibri" w:cs="Calibri"/>
-        </w:rPr>
-      </w:pPr>
-      <w:r>
-        <w:rPr>
-          <w:rFonts w:ascii="Calibri" w:hAnsi="Calibri" w:cs="Calibri"/>
-        </w:rPr>
-        <w:t xml:space="preserve">Az irodalomkutatásom eredményeképpen megismertem a fent említett módszereket azonban nem találtam olyan algoritmust, mely teljes egészében lefedi az általam megoldani kívánt problémát, így egy saját magam által összeállított elképzelés fejlesztésével kezdtem el foglalkozni. Ezen módszer tulajdonságait, </w:t>
-      </w:r>
-      <w:r>
-        <w:rPr>
-          <w:rFonts w:ascii="Calibri" w:hAnsi="Calibri" w:cs="Calibri"/>
-        </w:rPr>
-        <w:t>megoldásait,</w:t>
-      </w:r>
-      <w:r>
-        <w:rPr>
-          <w:rFonts w:ascii="Calibri" w:hAnsi="Calibri" w:cs="Calibri"/>
-        </w:rPr>
-        <w:t xml:space="preserve"> valamint </w:t>
-      </w:r>
-      <w:r>
-        <w:rPr>
-          <w:rFonts w:ascii="Calibri" w:hAnsi="Calibri" w:cs="Calibri"/>
-        </w:rPr>
-        <w:t>jelenlegi állapotát fogom bemutatni az elkövetkező pár oldalon.</w:t>
-      </w:r>
-    </w:p>
-    <w:p>
-      <w:pPr>
-        <w:rPr>
-          <w:rFonts w:ascii="Calibri" w:hAnsi="Calibri" w:cs="Calibri"/>
-        </w:rPr>
-      </w:pPr>
-    </w:p>
-    <w:p>
-      <w:pPr>
-        <w:rPr>
-          <w:rFonts w:ascii="Calibri" w:hAnsi="Calibri" w:cs="Calibri"/>
-        </w:rPr>
-      </w:pPr>
-    </w:p>
-    <w:p>
-      <w:pPr>
-        <w:pStyle w:val="Cmsor1"/>
-      </w:pPr>
-      <w:bookmarkStart w:id="4" w:name="_Toc41212812"/>
-      <w:r>
-        <w:lastRenderedPageBreak/>
-        <w:t>Intelligens közlekedési rendszer tervezésének leírása</w:t>
-      </w:r>
-      <w:bookmarkEnd w:id="0"/>
-      <w:r>
-        <w:t>, a rendszer nem végleges állapotáig</w:t>
+        <w:pStyle w:val="Cmsor2"/>
+      </w:pPr>
+      <w:bookmarkStart w:id="4" w:name="_Toc41212813"/>
+      <w:r>
+        <w:t>Kereszteződés modell</w:t>
       </w:r>
       <w:bookmarkEnd w:id="4"/>
-    </w:p>
-    <w:p>
-      <w:pPr>
-        <w:rPr>
-          <w:rFonts w:ascii="Calibri" w:hAnsi="Calibri" w:cs="Calibri"/>
-        </w:rPr>
-      </w:pPr>
-      <w:r>
-        <w:rPr>
-          <w:rFonts w:ascii="Calibri" w:hAnsi="Calibri" w:cs="Calibri"/>
-        </w:rPr>
-        <w:t>Az általam keresett problémára tehát, hogy megoldjam egy 2x2 sávos kereszteződés optimális forgalomirányítását</w:t>
-      </w:r>
-      <w:r>
-        <w:rPr>
-          <w:rFonts w:ascii="Calibri" w:hAnsi="Calibri" w:cs="Calibri"/>
-        </w:rPr>
-        <w:t xml:space="preserve"> </w:t>
-      </w:r>
-      <w:r>
-        <w:rPr>
-          <w:rFonts w:ascii="Calibri" w:hAnsi="Calibri" w:cs="Calibri"/>
-        </w:rPr>
-        <w:t xml:space="preserve">és torlódás kezelését </w:t>
-      </w:r>
-      <w:r>
-        <w:rPr>
-          <w:rFonts w:ascii="Calibri" w:hAnsi="Calibri" w:cs="Calibri"/>
-        </w:rPr>
-        <w:t>N elemszámú járműre</w:t>
-      </w:r>
-      <w:r>
-        <w:rPr>
-          <w:rFonts w:ascii="Calibri" w:hAnsi="Calibri" w:cs="Calibri"/>
-        </w:rPr>
-        <w:t xml:space="preserve">, valamint a kereszteződésben </w:t>
-      </w:r>
-      <w:r>
-        <w:rPr>
-          <w:rFonts w:ascii="Calibri" w:hAnsi="Calibri" w:cs="Calibri"/>
-        </w:rPr>
-        <w:t>elhelyezkedő</w:t>
-      </w:r>
-      <w:r>
-        <w:rPr>
-          <w:rFonts w:ascii="Calibri" w:hAnsi="Calibri" w:cs="Calibri"/>
-        </w:rPr>
-        <w:t xml:space="preserve"> lámpák vezérlését a rendszert két fő </w:t>
-      </w:r>
-      <w:r>
-        <w:rPr>
-          <w:rFonts w:ascii="Calibri" w:hAnsi="Calibri" w:cs="Calibri"/>
-        </w:rPr>
-        <w:t>alrendszerre</w:t>
-      </w:r>
-      <w:r>
-        <w:rPr>
-          <w:rFonts w:ascii="Calibri" w:hAnsi="Calibri" w:cs="Calibri"/>
-        </w:rPr>
-        <w:t xml:space="preserve"> kellett bontanom, melyek a lámpák </w:t>
-      </w:r>
-      <w:r>
-        <w:rPr>
-          <w:rFonts w:ascii="Calibri" w:hAnsi="Calibri" w:cs="Calibri"/>
-        </w:rPr>
-        <w:t>vezérlése,</w:t>
-      </w:r>
-      <w:r>
-        <w:rPr>
-          <w:rFonts w:ascii="Calibri" w:hAnsi="Calibri" w:cs="Calibri"/>
-        </w:rPr>
-        <w:t xml:space="preserve"> valamint a </w:t>
-      </w:r>
-      <w:r>
-        <w:rPr>
-          <w:rFonts w:ascii="Calibri" w:hAnsi="Calibri" w:cs="Calibri"/>
-        </w:rPr>
-        <w:t>gépjárművek</w:t>
-      </w:r>
-      <w:r>
-        <w:rPr>
-          <w:rFonts w:ascii="Calibri" w:hAnsi="Calibri" w:cs="Calibri"/>
-        </w:rPr>
-        <w:t xml:space="preserve"> vezérlése.</w:t>
-      </w:r>
-      <w:r>
-        <w:rPr>
-          <w:rFonts w:ascii="Calibri" w:hAnsi="Calibri" w:cs="Calibri"/>
-        </w:rPr>
-        <w:t xml:space="preserve"> Azonban ahhoz, hogy az említett irányítástechnikai problémák feltárását, valamint megoldását el tudjam kezdeni </w:t>
-      </w:r>
-      <w:r>
-        <w:rPr>
-          <w:rFonts w:ascii="Calibri" w:hAnsi="Calibri" w:cs="Calibri"/>
-        </w:rPr>
-        <w:t xml:space="preserve">első lépésben </w:t>
-      </w:r>
-      <w:r>
-        <w:rPr>
-          <w:rFonts w:ascii="Calibri" w:hAnsi="Calibri" w:cs="Calibri"/>
-        </w:rPr>
-        <w:t xml:space="preserve">létrehoztam egy </w:t>
-      </w:r>
-      <w:r>
-        <w:rPr>
-          <w:rFonts w:ascii="Calibri" w:hAnsi="Calibri" w:cs="Calibri"/>
-        </w:rPr>
-        <w:t xml:space="preserve">erre alkalmas </w:t>
-      </w:r>
-      <w:r>
-        <w:rPr>
-          <w:rFonts w:ascii="Calibri" w:hAnsi="Calibri" w:cs="Calibri"/>
-        </w:rPr>
-        <w:t>kereszteződés modellt.</w:t>
-      </w:r>
-    </w:p>
-    <w:p>
-      <w:pPr>
-        <w:pStyle w:val="Cmsor2"/>
-      </w:pPr>
-      <w:bookmarkStart w:id="5" w:name="_Toc41212813"/>
-      <w:r>
-        <w:t>Kereszteződés modell</w:t>
-      </w:r>
-      <w:bookmarkEnd w:id="5"/>
     </w:p>
     <w:p>
       <w:pPr>
@@ -2259,11 +2257,11 @@
       <w:pPr>
         <w:pStyle w:val="Cmsor2"/>
       </w:pPr>
-      <w:bookmarkStart w:id="6" w:name="_Toc41212814"/>
+      <w:bookmarkStart w:id="5" w:name="_Toc41212814"/>
       <w:r>
         <w:t>Lámpák vezérlése</w:t>
       </w:r>
-      <w:bookmarkEnd w:id="6"/>
+      <w:bookmarkEnd w:id="5"/>
     </w:p>
     <w:p>
       <w:r>
@@ -2300,13 +2298,8 @@
         <w:t>A lámpaciklusok úgy vannak összeállítva, hogy sehol sem léphet fel ütközés</w:t>
       </w:r>
       <w:r>
-        <w:t xml:space="preserve"> a kereszteződés </w:t>
-      </w:r>
-      <w:proofErr w:type="spellStart"/>
-      <w:r>
-        <w:t>belsejében</w:t>
-      </w:r>
-      <w:proofErr w:type="spellEnd"/>
+        <w:t xml:space="preserve"> a kereszteződés belsejében</w:t>
+      </w:r>
       <w:r>
         <w:t>, valamint teljesen követik a jelenleg is hatályban lévő KRESZ szabályokat. A fázisok követik a szabályokban foglalt sorrendet tehát piros jelzést piros-sárga jelzés követ ezzel felkészítve a</w:t>
       </w:r>
@@ -2435,8 +2428,15 @@
           <w:numId w:val="5"/>
         </w:numPr>
       </w:pPr>
-      <w:r>
-        <w:t xml:space="preserve">Az első számú ciklust </w:t>
+      <w:bookmarkStart w:id="6" w:name="_Hlk53848359"/>
+      <w:r>
+        <w:t xml:space="preserve">Az első </w:t>
+      </w:r>
+      <w:r>
+        <w:t>típusú</w:t>
+      </w:r>
+      <w:r>
+        <w:t xml:space="preserve"> ciklust </w:t>
       </w:r>
       <w:r>
         <w:t>az</w:t>
@@ -2496,17 +2496,37 @@
           <w:numId w:val="5"/>
         </w:numPr>
       </w:pPr>
+      <w:bookmarkStart w:id="7" w:name="_Hlk53848379"/>
+      <w:bookmarkEnd w:id="6"/>
       <w:r>
         <w:t>A második</w:t>
       </w:r>
       <w:r>
-        <w:t xml:space="preserve">, negyedik, hatodik és nyolcadik számú ciklus úgy került kialakításra, hogy az előre haladó járműveknek biztosít </w:t>
+        <w:t xml:space="preserve">, negyedik, hatodik és nyolcadik </w:t>
+      </w:r>
+      <w:r>
+        <w:t>típusú</w:t>
+      </w:r>
+      <w:r>
+        <w:t xml:space="preserve"> </w:t>
+      </w:r>
+      <w:r>
+        <w:t xml:space="preserve">ciklus úgy került kialakításra, hogy az előre haladó járműveknek biztosít </w:t>
       </w:r>
       <w:r>
         <w:t>nagyobb áteresztő képességet</w:t>
       </w:r>
       <w:r>
-        <w:t xml:space="preserve">. A második számú ciklus felel azért, hogy feloldja az Északi oldalon létrejövő torlódást melynek oka </w:t>
+        <w:t xml:space="preserve">. A második </w:t>
+      </w:r>
+      <w:r>
+        <w:t>típusú</w:t>
+      </w:r>
+      <w:r>
+        <w:t xml:space="preserve"> </w:t>
+      </w:r>
+      <w:r>
+        <w:t xml:space="preserve">ciklus felel azért, hogy feloldja az Északi oldalon létrejövő torlódást melynek oka </w:t>
       </w:r>
       <w:r>
         <w:t>az Északi oldalon</w:t>
@@ -2524,7 +2544,13 @@
         <w:t>személygépkocsik száma</w:t>
       </w:r>
       <w:r>
-        <w:t xml:space="preserve">, a negyedik számú felel a Nyugati oldalon felgyűlt </w:t>
+        <w:t xml:space="preserve">, a negyedik </w:t>
+      </w:r>
+      <w:r>
+        <w:t xml:space="preserve">típusú </w:t>
+      </w:r>
+      <w:r>
+        <w:t xml:space="preserve">felel a Nyugati oldalon felgyűlt </w:t>
       </w:r>
       <w:r>
         <w:t>Keleti irányba</w:t>
@@ -2646,7 +2672,16 @@
         <w:t>h</w:t>
       </w:r>
       <w:r>
-        <w:t>a második számú ciklust szeretnénk alkalmazni</w:t>
+        <w:t xml:space="preserve">a második </w:t>
+      </w:r>
+      <w:r>
+        <w:t>típusú</w:t>
+      </w:r>
+      <w:r>
+        <w:t xml:space="preserve"> </w:t>
+      </w:r>
+      <w:r>
+        <w:t>ciklust szeretnénk alkalmazni</w:t>
       </w:r>
       <w:r>
         <w:t xml:space="preserve"> olyan helyzetben amikor korábban minden irányon 2x2 sávos elrendezés működött</w:t>
@@ -2659,7 +2694,16 @@
       </w:r>
       <w:r>
         <w:lastRenderedPageBreak/>
-        <w:t xml:space="preserve">ha a négyes számú ciklusról vált a rendszer a kettes számúra az ellenőrizendő sávok száma egyel megnő. Ez az ellenőrzés abban az esetben is fent áll, ha egy </w:t>
+        <w:t xml:space="preserve">ha a négyes </w:t>
+      </w:r>
+      <w:r>
+        <w:t>típusú</w:t>
+      </w:r>
+      <w:r>
+        <w:t xml:space="preserve"> </w:t>
+      </w:r>
+      <w:r>
+        <w:t xml:space="preserve">ciklusról vált a rendszer a kettes számúra az ellenőrizendő sávok száma egyel megnő. Ez az ellenőrzés abban az esetben is fent áll, ha egy </w:t>
       </w:r>
       <w:proofErr w:type="spellStart"/>
       <w:r>
@@ -2716,6 +2760,8 @@
           <w:numId w:val="5"/>
         </w:numPr>
       </w:pPr>
+      <w:bookmarkStart w:id="8" w:name="_Hlk53848396"/>
+      <w:bookmarkEnd w:id="7"/>
       <w:r>
         <w:t xml:space="preserve">A következő négy ciklus, a harmadik, </w:t>
       </w:r>
@@ -2795,25 +2841,61 @@
         <w:t xml:space="preserve">, tehát azon az irányon, ahol a torlódás fennáll két sávból lehet balra kanyarodni, egy sávon lehet előre haladni és egy sávból lehet jobbra kanyarodni. </w:t>
       </w:r>
       <w:r>
-        <w:t>A hármas ciklus felel az Északi</w:t>
+        <w:t xml:space="preserve">A hármas </w:t>
+      </w:r>
+      <w:r>
+        <w:t>típusú</w:t>
+      </w:r>
+      <w:r>
+        <w:t xml:space="preserve"> </w:t>
+      </w:r>
+      <w:r>
+        <w:t>ciklus felel az Északi</w:t>
       </w:r>
       <w:r>
         <w:t xml:space="preserve"> oldalon létrejövő torlódásért melyet a Keleti irányba haladó járművek okoznak</w:t>
       </w:r>
       <w:r>
-        <w:t xml:space="preserve"> az ötös a Nyugati </w:t>
+        <w:t xml:space="preserve"> az ötös </w:t>
+      </w:r>
+      <w:r>
+        <w:t>típusú</w:t>
+      </w:r>
+      <w:r>
+        <w:t xml:space="preserve"> </w:t>
+      </w:r>
+      <w:r>
+        <w:t xml:space="preserve">a Nyugati </w:t>
       </w:r>
       <w:r>
         <w:t xml:space="preserve">oldalon kialakuló Északi irányba haladó járművek okozta torlódásért, </w:t>
       </w:r>
       <w:r>
-        <w:t xml:space="preserve">a hetes a Déli </w:t>
+        <w:t xml:space="preserve">a hetes </w:t>
+      </w:r>
+      <w:r>
+        <w:t>típusú</w:t>
+      </w:r>
+      <w:r>
+        <w:t xml:space="preserve"> </w:t>
+      </w:r>
+      <w:r>
+        <w:t xml:space="preserve">a Déli </w:t>
       </w:r>
       <w:r>
         <w:t xml:space="preserve">oldalon kialakuló Nyugati irányba haladni kívánó járművek torlódásáért </w:t>
       </w:r>
       <w:r>
-        <w:t xml:space="preserve">a kilences ciklus pedig a Keleti </w:t>
+        <w:t xml:space="preserve">a kilences </w:t>
+      </w:r>
+      <w:r>
+        <w:t>típusú</w:t>
+      </w:r>
+      <w:r>
+        <w:t xml:space="preserve"> </w:t>
+      </w:r>
+      <w:r>
+        <w:t xml:space="preserve">ciklus pedig a Keleti </w:t>
       </w:r>
       <w:r>
         <w:t>oldalon a Déli irányba haladó járművek okozta torlódásért</w:t>
@@ -2822,12 +2904,14 @@
         <w:t>.</w:t>
       </w:r>
     </w:p>
+    <w:bookmarkEnd w:id="8"/>
     <w:p/>
     <w:p>
       <w:pPr>
         <w:keepNext/>
         <w:jc w:val="center"/>
       </w:pPr>
+      <w:bookmarkStart w:id="9" w:name="_Hlk53848431"/>
       <w:r>
         <w:rPr>
           <w:noProof/>
@@ -2926,6 +3010,8 @@
       </w:r>
     </w:p>
     <w:p>
+      <w:bookmarkStart w:id="10" w:name="_Hlk53848447"/>
+      <w:bookmarkEnd w:id="9"/>
       <w:r>
         <w:t xml:space="preserve">A program a lámpaciklusokat egy mátrixban tárolja, </w:t>
       </w:r>
@@ -2945,7 +3031,16 @@
         <w:t xml:space="preserve">volt </w:t>
       </w:r>
       <w:r>
-        <w:t xml:space="preserve">megírni az első, második és harmadik számú ciklust, a többi előállítható a mátrixon végzett megfelelő forgató műveletekkel mivel a rendszer a sáv számokat és lámpa számokat tekintve egy-egy irányon szimmetrikus. Az </w:t>
+        <w:t xml:space="preserve">megírni az első, második és harmadik </w:t>
+      </w:r>
+      <w:r>
+        <w:t>típusú</w:t>
+      </w:r>
+      <w:r>
+        <w:t xml:space="preserve"> </w:t>
+      </w:r>
+      <w:r>
+        <w:t xml:space="preserve">ciklust, a többi előállítható a mátrixon végzett megfelelő forgató műveletekkel mivel a rendszer a sáv számokat és lámpa számokat tekintve egy-egy irányon szimmetrikus. Az </w:t>
       </w:r>
       <w:r>
         <w:t xml:space="preserve">alábbi </w:t>
@@ -2954,7 +3049,16 @@
         <w:t>ábrákon</w:t>
       </w:r>
       <w:r>
-        <w:t xml:space="preserve"> láthatóak az említett ciklusok, tehát az alap ciklus</w:t>
+        <w:t xml:space="preserve"> láthatóak az említett ciklusok, tehát az alap </w:t>
+      </w:r>
+      <w:r>
+        <w:t>típusú</w:t>
+      </w:r>
+      <w:r>
+        <w:t xml:space="preserve"> </w:t>
+      </w:r>
+      <w:r>
+        <w:t>ciklus</w:t>
       </w:r>
       <w:r>
         <w:t xml:space="preserve"> (</w:t>
@@ -2967,7 +3071,16 @@
         <w:t>ábra 5)</w:t>
       </w:r>
       <w:r>
-        <w:t xml:space="preserve">, a kettes számú ciklus mely Északon </w:t>
+        <w:t xml:space="preserve">, a kettes </w:t>
+      </w:r>
+      <w:r>
+        <w:t>típusú</w:t>
+      </w:r>
+      <w:r>
+        <w:t xml:space="preserve"> </w:t>
+      </w:r>
+      <w:r>
+        <w:t xml:space="preserve">ciklus mely Északon </w:t>
       </w:r>
       <w:r>
         <w:t>a Déli irányba haladó</w:t>
@@ -2992,7 +3105,16 @@
         <w:t>,</w:t>
       </w:r>
       <w:r>
-        <w:t xml:space="preserve"> valamint a hármas számú ciklus mely szintén Északon kívánja megszüntetni a </w:t>
+        <w:t xml:space="preserve"> valamint a hármas </w:t>
+      </w:r>
+      <w:r>
+        <w:t>típusú</w:t>
+      </w:r>
+      <w:r>
+        <w:t xml:space="preserve"> </w:t>
+      </w:r>
+      <w:r>
+        <w:t xml:space="preserve">ciklus mely szintén Északon kívánja megszüntetni a </w:t>
       </w:r>
       <w:r>
         <w:t>Keleti irányba</w:t>
@@ -3032,12 +3154,14 @@
         <w:t>.</w:t>
       </w:r>
     </w:p>
+    <w:bookmarkEnd w:id="10"/>
     <w:p/>
     <w:p>
       <w:pPr>
         <w:keepNext/>
         <w:jc w:val="center"/>
       </w:pPr>
+      <w:bookmarkStart w:id="11" w:name="_Hlk53848471"/>
       <w:r>
         <w:rPr>
           <w:noProof/>
@@ -3112,12 +3236,14 @@
         <w:t>ciklusai</w:t>
       </w:r>
     </w:p>
+    <w:bookmarkEnd w:id="11"/>
     <w:p/>
     <w:p>
       <w:pPr>
         <w:keepNext/>
         <w:jc w:val="center"/>
       </w:pPr>
+      <w:bookmarkStart w:id="12" w:name="_Hlk53848503"/>
       <w:r>
         <w:rPr>
           <w:noProof/>
@@ -3174,6 +3300,8 @@
         <w:keepNext/>
         <w:jc w:val="center"/>
       </w:pPr>
+      <w:bookmarkStart w:id="13" w:name="_Hlk53848591"/>
+      <w:bookmarkEnd w:id="12"/>
       <w:r>
         <w:rPr>
           <w:noProof/>
@@ -3228,9 +3356,11 @@
         <w:t xml:space="preserve"> fő ciklusai</w:t>
       </w:r>
     </w:p>
+    <w:bookmarkEnd w:id="13"/>
     <w:p/>
     <w:p/>
     <w:p>
+      <w:bookmarkStart w:id="14" w:name="_Hlk53848625"/>
       <w:r>
         <w:t>A lámparendszer továbbá képes a ciklusok várakoztatására. A lámpaciklusok, úgy vannak kialakítva, hogy minden fő</w:t>
       </w:r>
@@ -3247,26 +3377,13 @@
         <w:t>ciklus csak akkor indulhat el, ha egy jármű sem tartózkodik a kereszteződés</w:t>
       </w:r>
       <w:r>
-        <w:t xml:space="preserve"> </w:t>
-      </w:r>
-      <w:proofErr w:type="spellStart"/>
-      <w:r>
-        <w:t>belsejében</w:t>
-      </w:r>
-      <w:proofErr w:type="spellEnd"/>
+        <w:t xml:space="preserve"> belsejében</w:t>
+      </w:r>
       <w:r>
         <w:t>. Így elkerülve az ütközéseket a kereszteződésen belül</w:t>
       </w:r>
       <w:r>
-        <w:t xml:space="preserve">, valamint a kereszteződés </w:t>
-      </w:r>
-      <w:proofErr w:type="spellStart"/>
-      <w:r>
-        <w:t>belsejében</w:t>
-      </w:r>
-      <w:proofErr w:type="spellEnd"/>
-      <w:r>
-        <w:t xml:space="preserve"> felmerülő torlódásokat, melyek gyakoriak a</w:t>
+        <w:t>, valamint a kereszteződés belsejében felmerülő torlódásokat, melyek gyakoriak a</w:t>
       </w:r>
       <w:r>
         <w:t xml:space="preserve"> napjainkban alkalmazott rendszerekben</w:t>
@@ -3275,18 +3392,12 @@
         <w:t>.</w:t>
       </w:r>
       <w:r>
-        <w:t xml:space="preserve"> A jelenleg alkalmazott kereszteződéseknél ez a funkció nem került implementálásra ezért a lámpák akkor is zöld jelzést adnak a soron következő iránynak, ha egy jármű még a kereszteződés </w:t>
-      </w:r>
-      <w:proofErr w:type="spellStart"/>
-      <w:r>
-        <w:t>belsejében</w:t>
-      </w:r>
-      <w:proofErr w:type="spellEnd"/>
-      <w:r>
-        <w:t xml:space="preserve"> tartózkodik.</w:t>
+        <w:t xml:space="preserve"> A jelenleg alkalmazott kereszteződéseknél ez a funkció nem került implementálásra ezért a lámpák akkor is zöld jelzést adnak a soron következő iránynak, ha egy jármű még a kereszteződés belsejében tartózkodik.</w:t>
       </w:r>
     </w:p>
     <w:p>
+      <w:bookmarkStart w:id="15" w:name="_Hlk53935755"/>
+      <w:bookmarkEnd w:id="14"/>
       <w:r>
         <w:lastRenderedPageBreak/>
         <w:t>Annak érdekében, hogy a lámpaciklusokat kézzel lehessen vezérelni implementálásra került egy GUI a rendszerben. Ez felfogható úgy is mint egy kezelő panel, mely az operátor előtt foglal helyet és az operátor ezen keresztül képes irányítani a rendszert. A GUI-n keresztül lehet beállítani a soron következő lámpaciklust</w:t>
@@ -3317,15 +3428,7 @@
         <w:t>melyek segítségével meg lehet adni</w:t>
       </w:r>
       <w:r>
-        <w:t xml:space="preserve">, hogy a kereszteződés intelligensen </w:t>
-      </w:r>
-      <w:proofErr w:type="spellStart"/>
-      <w:r>
-        <w:t>működjön</w:t>
-      </w:r>
-      <w:proofErr w:type="spellEnd"/>
-      <w:r>
-        <w:t xml:space="preserve"> vagy kézi vezérléssel és a lefuttatandó szimulációk számát (</w:t>
+        <w:t>, hogy a kereszteződés intelligensen működjön vagy kézi vezérléssel és a lefuttatandó szimulációk számát (</w:t>
       </w:r>
       <w:r>
         <w:rPr>
@@ -3400,6 +3503,7 @@
         <w:t>-on.</w:t>
       </w:r>
     </w:p>
+    <w:bookmarkEnd w:id="15"/>
     <w:p>
       <w:pPr>
         <w:keepNext/>
@@ -3455,6 +3559,7 @@
       </w:r>
     </w:p>
     <w:p>
+      <w:bookmarkStart w:id="16" w:name="_Hlk53848649"/>
       <w:r>
         <w:t xml:space="preserve">A rendszer kilenc darab különböző lámpaciklus közül választhat azonban nem minden lámpaciklust követhet tetszőleges lámpaciklus, ezek az átmenetek kivételként vannak kezelve és ha ilyen átmenet lép fel akkor minden esetben a következő </w:t>
       </w:r>
@@ -3739,6 +3844,8 @@
             <w:pPr>
               <w:jc w:val="both"/>
             </w:pPr>
+            <w:bookmarkStart w:id="17" w:name="_Hlk53848859"/>
+            <w:bookmarkEnd w:id="16"/>
             <w:r>
               <w:t>Aktuális lámpaciklus</w:t>
             </w:r>
@@ -4342,6 +4449,7 @@
           </w:p>
         </w:tc>
       </w:tr>
+      <w:bookmarkEnd w:id="17"/>
     </w:tbl>
     <w:p>
       <w:pPr>
@@ -4362,14 +4470,17 @@
       <w:pPr>
         <w:pStyle w:val="Cmsor2"/>
       </w:pPr>
-      <w:bookmarkStart w:id="7" w:name="_Toc41212815"/>
+      <w:bookmarkStart w:id="18" w:name="_Toc41212815"/>
+      <w:bookmarkStart w:id="19" w:name="_Hlk53848901"/>
       <w:r>
         <w:lastRenderedPageBreak/>
         <w:t>Járművek vezérlése</w:t>
       </w:r>
-      <w:bookmarkEnd w:id="7"/>
+      <w:bookmarkEnd w:id="18"/>
     </w:p>
     <w:p>
+      <w:bookmarkStart w:id="20" w:name="_Hlk53848943"/>
+      <w:bookmarkEnd w:id="19"/>
       <w:r>
         <w:t>A forgalomban résztvevő járművek irányításának</w:t>
       </w:r>
@@ -4420,7 +4531,9 @@
       <w:pPr>
         <w:pStyle w:val="Cmsor3"/>
       </w:pPr>
-      <w:bookmarkStart w:id="8" w:name="_Toc41212816"/>
+      <w:bookmarkStart w:id="21" w:name="_Toc41212816"/>
+      <w:bookmarkStart w:id="22" w:name="_Hlk53848951"/>
+      <w:bookmarkEnd w:id="20"/>
       <w:r>
         <w:t>Közlekedésben résztvevő j</w:t>
       </w:r>
@@ -4430,9 +4543,11 @@
       <w:r>
         <w:t>útvonalterve</w:t>
       </w:r>
-      <w:bookmarkEnd w:id="8"/>
+      <w:bookmarkEnd w:id="21"/>
     </w:p>
     <w:p>
+      <w:bookmarkStart w:id="23" w:name="_Hlk53848960"/>
+      <w:bookmarkEnd w:id="22"/>
       <w:r>
         <w:t xml:space="preserve">A közlekedésben résztvevő járművek mindig a sávok elején lépnek be a rendszerbe. Mozgásuk egy diszkrét </w:t>
       </w:r>
@@ -4512,15 +4627,7 @@
         <w:t>kapcsolódik a rendszeren belül.</w:t>
       </w:r>
       <w:r>
-        <w:t xml:space="preserve"> Ezek az útvonalak tartalmazzák az előre haladáshoz, sáv váltáshoz, valamint a kereszteződés </w:t>
-      </w:r>
-      <w:proofErr w:type="spellStart"/>
-      <w:r>
-        <w:t>belsejében</w:t>
-      </w:r>
-      <w:proofErr w:type="spellEnd"/>
-      <w:r>
-        <w:t xml:space="preserve"> történő kanyarodáshoz szükséges koordinátákat. Az útvonalak nagy számban állnak rendelkezésre ezzel szimulálva egy valós úthálózat forgalmát. A járművek mindig egy adott pozíciót elhagyva próbálnak sávot váltani továbbá az útvonalak úgy kerültek kialakításra, hogy megfeleljenek a jelenleg is érvényes KRES</w:t>
+        <w:t xml:space="preserve"> Ezek az útvonalak tartalmazzák az előre haladáshoz, sáv váltáshoz, valamint a kereszteződés belsejében történő kanyarodáshoz szükséges koordinátákat. Az útvonalak nagy számban állnak rendelkezésre ezzel szimulálva egy valós úthálózat forgalmát. A járművek mindig egy adott pozíciót elhagyva próbálnak sávot váltani továbbá az útvonalak úgy kerültek kialakításra, hogy megfeleljenek a jelenleg is érvényes KRES</w:t>
       </w:r>
       <w:r>
         <w:t>Z</w:t>
@@ -4529,18 +4636,22 @@
         <w:t xml:space="preserve"> szabályoknak tehát belső sávról balra kanyarodó járműnek a belső sávba kell kanyarodnia, a külső sávból jobbra kanyarodó járműnek a külső sávba kell érkeznie az új útirányon.</w:t>
       </w:r>
     </w:p>
+    <w:bookmarkEnd w:id="23"/>
     <w:p/>
     <w:p>
       <w:pPr>
         <w:pStyle w:val="Cmsor3"/>
       </w:pPr>
-      <w:bookmarkStart w:id="9" w:name="_Toc41212817"/>
+      <w:bookmarkStart w:id="24" w:name="_Toc41212817"/>
+      <w:bookmarkStart w:id="25" w:name="_Hlk53848968"/>
       <w:r>
         <w:t>Új járművek hozzáadása a rendszerhez</w:t>
       </w:r>
-      <w:bookmarkEnd w:id="9"/>
+      <w:bookmarkEnd w:id="24"/>
     </w:p>
     <w:p>
+      <w:bookmarkStart w:id="26" w:name="_Hlk53848980"/>
+      <w:bookmarkEnd w:id="25"/>
       <w:r>
         <w:t>Jelenleg a rendszerbe minden második ütemben érkezik új jármű. Az újonnan érkező</w:t>
       </w:r>
@@ -4663,7 +4774,9 @@
       <w:pPr>
         <w:pStyle w:val="Cmsor3"/>
       </w:pPr>
-      <w:bookmarkStart w:id="10" w:name="_Toc41212818"/>
+      <w:bookmarkStart w:id="27" w:name="_Toc41212818"/>
+      <w:bookmarkStart w:id="28" w:name="_Hlk53849002"/>
+      <w:bookmarkEnd w:id="26"/>
       <w:r>
         <w:t xml:space="preserve">Járművek </w:t>
       </w:r>
@@ -4673,9 +4786,11 @@
       <w:r>
         <w:t>frissítése lámpaciklus váltás esetén</w:t>
       </w:r>
-      <w:bookmarkEnd w:id="10"/>
+      <w:bookmarkEnd w:id="27"/>
     </w:p>
     <w:p>
+      <w:bookmarkStart w:id="29" w:name="_Hlk53849015"/>
+      <w:bookmarkEnd w:id="28"/>
       <w:r>
         <w:t xml:space="preserve">A korábban részletezett lámpaciklusok önmagukban nem elegek ahhoz, hogy megszüntessék a torlódást. Ezen ciklusok előnyeinek kihasználására a rendszerben haladó járművek dinamikus útvonalfrissítéssel is rendelkeznek. </w:t>
       </w:r>
@@ -4828,6 +4943,8 @@
             <w:pPr>
               <w:jc w:val="both"/>
             </w:pPr>
+            <w:bookmarkStart w:id="30" w:name="_Hlk53849050"/>
+            <w:bookmarkEnd w:id="29"/>
             <w:r>
               <w:lastRenderedPageBreak/>
               <w:t>Aktuális lámpaciklus</w:t>
@@ -6760,6 +6877,7 @@
       </w:tr>
     </w:tbl>
     <w:p/>
+    <w:bookmarkEnd w:id="30"/>
     <w:p>
       <w:pPr>
         <w:rPr>
@@ -6778,14 +6896,17 @@
       <w:pPr>
         <w:pStyle w:val="Cmsor3"/>
       </w:pPr>
-      <w:bookmarkStart w:id="11" w:name="_Toc41212819"/>
+      <w:bookmarkStart w:id="31" w:name="_Toc41212819"/>
+      <w:bookmarkStart w:id="32" w:name="_Hlk53849808"/>
       <w:r>
         <w:lastRenderedPageBreak/>
         <w:t>Járművek közlekedési szabályai</w:t>
       </w:r>
-      <w:bookmarkEnd w:id="11"/>
+      <w:bookmarkEnd w:id="31"/>
     </w:p>
     <w:p>
+      <w:bookmarkStart w:id="33" w:name="_Hlk53849844"/>
+      <w:bookmarkEnd w:id="32"/>
       <w:r>
         <w:t>Az intelligens közlekedési rendszeren belül a legfontosabb szempont, hogy a közlekedő járművek között ne lépjen fel ütközés, ennek érdekében a járműveknek számos közlekedési szabályt kell betartaniuk. Minden egyes jármű a haladása során figyeli a mikrokörnyezetét, ezzel megakadályozva az ütközéseket. Minden lépés</w:t>
       </w:r>
@@ -6976,6 +7097,7 @@
         <w:t>reprezentál.</w:t>
       </w:r>
     </w:p>
+    <w:bookmarkEnd w:id="33"/>
     <w:p>
       <w:r>
         <w:br w:type="page"/>
@@ -7006,6 +7128,7 @@
             <w:shd w:val="clear" w:color="auto" w:fill="8EAADB" w:themeFill="accent1" w:themeFillTint="99"/>
           </w:tcPr>
           <w:p>
+            <w:bookmarkStart w:id="34" w:name="_Hlk53849862"/>
             <w:r>
               <w:t>Szabály száma</w:t>
             </w:r>
@@ -7552,12 +7675,14 @@
           </w:p>
         </w:tc>
       </w:tr>
+      <w:bookmarkEnd w:id="34"/>
     </w:tbl>
     <w:p/>
     <w:p>
       <w:pPr>
         <w:keepNext/>
       </w:pPr>
+      <w:bookmarkStart w:id="35" w:name="_Hlk53849897"/>
       <w:r>
         <w:rPr>
           <w:noProof/>
@@ -7612,12 +7737,13 @@
       <w:pPr>
         <w:pStyle w:val="Cmsor1"/>
       </w:pPr>
-      <w:bookmarkStart w:id="12" w:name="_Toc41212820"/>
+      <w:bookmarkStart w:id="36" w:name="_Toc41212820"/>
+      <w:bookmarkEnd w:id="35"/>
       <w:r>
         <w:lastRenderedPageBreak/>
         <w:t>Összefoglalás</w:t>
       </w:r>
-      <w:bookmarkEnd w:id="12"/>
+      <w:bookmarkEnd w:id="36"/>
     </w:p>
     <w:p>
       <w:r>
@@ -7661,14 +7787,14 @@
       <w:pPr>
         <w:pStyle w:val="Fejezetcimszmozsnlkl"/>
       </w:pPr>
-      <w:bookmarkStart w:id="13" w:name="_Toc39735311"/>
-      <w:bookmarkStart w:id="14" w:name="_Toc41212821"/>
+      <w:bookmarkStart w:id="37" w:name="_Toc39735311"/>
+      <w:bookmarkStart w:id="38" w:name="_Toc41212821"/>
       <w:r>
         <w:lastRenderedPageBreak/>
         <w:t>Irodalomjegyzék</w:t>
       </w:r>
-      <w:bookmarkEnd w:id="13"/>
-      <w:bookmarkEnd w:id="14"/>
+      <w:bookmarkEnd w:id="37"/>
+      <w:bookmarkEnd w:id="38"/>
     </w:p>
     <w:p>
       <w:pPr>
@@ -7679,7 +7805,7 @@
           <w:u w:val="none"/>
         </w:rPr>
       </w:pPr>
-      <w:bookmarkStart w:id="15" w:name="_Ref39160146"/>
+      <w:bookmarkStart w:id="39" w:name="_Ref39160146"/>
       <w:r>
         <w:t>U.S Department of Transportation, Federal Highway Administration: Traffic Signal Timing Manual</w:t>
       </w:r>
@@ -7694,7 +7820,7 @@
           <w:t>https://ops.fhwa.dot.gov/publications/fhwahop08024/chapter6.htm#6.3</w:t>
         </w:r>
       </w:hyperlink>
-      <w:bookmarkEnd w:id="15"/>
+      <w:bookmarkEnd w:id="39"/>
     </w:p>
     <w:p>
       <w:pPr>
@@ -7703,13 +7829,13 @@
           <w:rStyle w:val="Hiperhivatkozs"/>
         </w:rPr>
       </w:pPr>
-      <w:bookmarkStart w:id="16" w:name="_Ref38983617"/>
-      <w:bookmarkStart w:id="17" w:name="_Ref39924945"/>
-      <w:bookmarkStart w:id="18" w:name="_Ref39224236"/>
+      <w:bookmarkStart w:id="40" w:name="_Ref38983617"/>
+      <w:bookmarkStart w:id="41" w:name="_Ref39924945"/>
+      <w:bookmarkStart w:id="42" w:name="_Ref39224236"/>
       <w:r>
         <w:t xml:space="preserve">World Road Association: </w:t>
       </w:r>
-      <w:bookmarkEnd w:id="16"/>
+      <w:bookmarkEnd w:id="40"/>
       <w:r>
         <w:rPr>
           <w:i/>
@@ -7728,14 +7854,14 @@
           <w:t>https://rno-its.piarc.org/en/its-basics-its-technologies-traffic-control/urban-traffic-control</w:t>
         </w:r>
       </w:hyperlink>
-      <w:bookmarkEnd w:id="17"/>
+      <w:bookmarkEnd w:id="41"/>
       <w:r>
         <w:rPr>
           <w:rStyle w:val="Hiperhivatkozs"/>
         </w:rPr>
         <w:t xml:space="preserve"> </w:t>
       </w:r>
-      <w:bookmarkEnd w:id="18"/>
+      <w:bookmarkEnd w:id="42"/>
     </w:p>
     <w:p>
       <w:pPr>
@@ -7758,7 +7884,7 @@
 </file>
 
 <file path=word/numbering.xml><?xml version="1.0" encoding="utf-8"?>
-<w:numbering xmlns:wpc="http://schemas.microsoft.com/office/word/2010/wordprocessingCanvas" xmlns:cx="http://schemas.microsoft.com/office/drawing/2014/chartex" xmlns:cx1="http://schemas.microsoft.com/office/drawing/2015/9/8/chartex" xmlns:cx2="http://schemas.microsoft.com/office/drawing/2015/10/21/chartex" xmlns:cx3="http://schemas.microsoft.com/office/drawing/2016/5/9/chartex" xmlns:cx4="http://schemas.microsoft.com/office/drawing/2016/5/10/chartex" xmlns:cx5="http://schemas.microsoft.com/office/drawing/2016/5/11/chartex" xmlns:cx6="http://schemas.microsoft.com/office/drawing/2016/5/12/chartex" xmlns:cx7="http://schemas.microsoft.com/office/drawing/2016/5/13/chartex" xmlns:cx8="http://schemas.microsoft.com/office/drawing/2016/5/14/chartex" xmlns:mc="http://schemas.openxmlformats.org/markup-compatibility/2006" xmlns:aink="http://schemas.microsoft.com/office/drawing/2016/ink" xmlns:am3d="http://schemas.microsoft.com/office/drawing/2017/model3d" xmlns:o="urn:schemas-microsoft-com:office:office" xmlns:r="http://schemas.openxmlformats.org/officeDocument/2006/relationships" xmlns:m="http://schemas.openxmlformats.org/officeDocument/2006/math" xmlns:v="urn:schemas-microsoft-com:vml" xmlns:wp14="http://schemas.microsoft.com/office/word/2010/wordprocessingDrawing" xmlns:wp="http://schemas.openxmlformats.org/drawingml/2006/wordprocessingDrawing" xmlns:w10="urn:schemas-microsoft-com:office:word" xmlns:w="http://schemas.openxmlformats.org/wordprocessingml/2006/main" xmlns:w14="http://schemas.microsoft.com/office/word/2010/wordml" xmlns:w15="http://schemas.microsoft.com/office/word/2012/wordml" xmlns:w16cid="http://schemas.microsoft.com/office/word/2016/wordml/cid" xmlns:w16se="http://schemas.microsoft.com/office/word/2015/wordml/symex" xmlns:wpg="http://schemas.microsoft.com/office/word/2010/wordprocessingGroup" xmlns:wpi="http://schemas.microsoft.com/office/word/2010/wordprocessingInk" xmlns:wne="http://schemas.microsoft.com/office/word/2006/wordml" xmlns:wps="http://schemas.microsoft.com/office/word/2010/wordprocessingShape" mc:Ignorable="w14 w15 w16se w16cid wp14">
+<w:numbering xmlns:wpc="http://schemas.microsoft.com/office/word/2010/wordprocessingCanvas" xmlns:cx="http://schemas.microsoft.com/office/drawing/2014/chartex" xmlns:cx1="http://schemas.microsoft.com/office/drawing/2015/9/8/chartex" xmlns:cx2="http://schemas.microsoft.com/office/drawing/2015/10/21/chartex" xmlns:cx3="http://schemas.microsoft.com/office/drawing/2016/5/9/chartex" xmlns:cx4="http://schemas.microsoft.com/office/drawing/2016/5/10/chartex" xmlns:cx5="http://schemas.microsoft.com/office/drawing/2016/5/11/chartex" xmlns:cx6="http://schemas.microsoft.com/office/drawing/2016/5/12/chartex" xmlns:cx7="http://schemas.microsoft.com/office/drawing/2016/5/13/chartex" xmlns:cx8="http://schemas.microsoft.com/office/drawing/2016/5/14/chartex" xmlns:mc="http://schemas.openxmlformats.org/markup-compatibility/2006" xmlns:aink="http://schemas.microsoft.com/office/drawing/2016/ink" xmlns:am3d="http://schemas.microsoft.com/office/drawing/2017/model3d" xmlns:o="urn:schemas-microsoft-com:office:office" xmlns:r="http://schemas.openxmlformats.org/officeDocument/2006/relationships" xmlns:m="http://schemas.openxmlformats.org/officeDocument/2006/math" xmlns:v="urn:schemas-microsoft-com:vml" xmlns:wp14="http://schemas.microsoft.com/office/word/2010/wordprocessingDrawing" xmlns:wp="http://schemas.openxmlformats.org/drawingml/2006/wordprocessingDrawing" xmlns:w10="urn:schemas-microsoft-com:office:word" xmlns:w="http://schemas.openxmlformats.org/wordprocessingml/2006/main" xmlns:w14="http://schemas.microsoft.com/office/word/2010/wordml" xmlns:w15="http://schemas.microsoft.com/office/word/2012/wordml" xmlns:w16cex="http://schemas.microsoft.com/office/word/2018/wordml/cex" xmlns:w16cid="http://schemas.microsoft.com/office/word/2016/wordml/cid" xmlns:w16="http://schemas.microsoft.com/office/word/2018/wordml" xmlns:w16se="http://schemas.microsoft.com/office/word/2015/wordml/symex" xmlns:wpg="http://schemas.microsoft.com/office/word/2010/wordprocessingGroup" xmlns:wpi="http://schemas.microsoft.com/office/word/2010/wordprocessingInk" xmlns:wne="http://schemas.microsoft.com/office/word/2006/wordml" xmlns:wps="http://schemas.microsoft.com/office/word/2010/wordprocessingShape" mc:Ignorable="w14 w15 w16se w16cid w16 w16cex wp14">
   <w:abstractNum w:abstractNumId="0" w15:restartNumberingAfterBreak="0">
     <w:nsid w:val="02C275D4"/>
     <w:multiLevelType w:val="hybridMultilevel"/>
@@ -8436,7 +8562,7 @@
 </file>
 
 <file path=word/styles.xml><?xml version="1.0" encoding="utf-8"?>
-<w:styles xmlns:mc="http://schemas.openxmlformats.org/markup-compatibility/2006" xmlns:r="http://schemas.openxmlformats.org/officeDocument/2006/relationships" xmlns:w="http://schemas.openxmlformats.org/wordprocessingml/2006/main" xmlns:w14="http://schemas.microsoft.com/office/word/2010/wordml" xmlns:w15="http://schemas.microsoft.com/office/word/2012/wordml" xmlns:w16cid="http://schemas.microsoft.com/office/word/2016/wordml/cid" xmlns:w16se="http://schemas.microsoft.com/office/word/2015/wordml/symex" mc:Ignorable="w14 w15 w16se w16cid">
+<w:styles xmlns:mc="http://schemas.openxmlformats.org/markup-compatibility/2006" xmlns:r="http://schemas.openxmlformats.org/officeDocument/2006/relationships" xmlns:w="http://schemas.openxmlformats.org/wordprocessingml/2006/main" xmlns:w14="http://schemas.microsoft.com/office/word/2010/wordml" xmlns:w15="http://schemas.microsoft.com/office/word/2012/wordml" xmlns:w16cex="http://schemas.microsoft.com/office/word/2018/wordml/cex" xmlns:w16cid="http://schemas.microsoft.com/office/word/2016/wordml/cid" xmlns:w16="http://schemas.microsoft.com/office/word/2018/wordml" xmlns:w16se="http://schemas.microsoft.com/office/word/2015/wordml/symex" mc:Ignorable="w14 w15 w16se w16cid w16 w16cex">
   <w:docDefaults>
     <w:rPrDefault>
       <w:rPr>

</xml_diff>